<commit_message>
Creacion de Graficos para arquitectura y avance 1 de arquitectura
</commit_message>
<xml_diff>
--- a/SILESWEB/DOCUMENTACION/ARQUITECTURA SILESWEB.docx
+++ b/SILESWEB/DOCUMENTACION/ARQUITECTURA SILESWEB.docx
@@ -1,6 +1,6 @@
 
 <file path=word/document.xml><?xml version="1.0" encoding="utf-8"?>
-<w:document xmlns:wpc="http://schemas.microsoft.com/office/word/2010/wordprocessingCanvas" xmlns:mc="http://schemas.openxmlformats.org/markup-compatibility/2006" xmlns:o="urn:schemas-microsoft-com:office:office" xmlns:r="http://schemas.openxmlformats.org/officeDocument/2006/relationships" xmlns:m="http://schemas.openxmlformats.org/officeDocument/2006/math" xmlns:v="urn:schemas-microsoft-com:vml" xmlns:wp14="http://schemas.microsoft.com/office/word/2010/wordprocessingDrawing" xmlns:wp="http://schemas.openxmlformats.org/drawingml/2006/wordprocessingDrawing" xmlns:w10="urn:schemas-microsoft-com:office:word" xmlns:w="http://schemas.openxmlformats.org/wordprocessingml/2006/main" xmlns:w14="http://schemas.microsoft.com/office/word/2010/wordml" xmlns:w15="http://schemas.microsoft.com/office/word/2012/wordml" xmlns:wpg="http://schemas.microsoft.com/office/word/2010/wordprocessingGroup" xmlns:wpi="http://schemas.microsoft.com/office/word/2010/wordprocessingInk" xmlns:wne="http://schemas.microsoft.com/office/word/2006/wordml" xmlns:wps="http://schemas.microsoft.com/office/word/2010/wordprocessingShape" mc:Ignorable="w14 w15 wp14">
+<w:document xmlns:wpc="http://schemas.microsoft.com/office/word/2010/wordprocessingCanvas" xmlns:cx="http://schemas.microsoft.com/office/drawing/2014/chartex" xmlns:cx1="http://schemas.microsoft.com/office/drawing/2015/9/8/chartex" xmlns:cx2="http://schemas.microsoft.com/office/drawing/2015/10/21/chartex" xmlns:cx3="http://schemas.microsoft.com/office/drawing/2016/5/9/chartex" xmlns:cx4="http://schemas.microsoft.com/office/drawing/2016/5/10/chartex" xmlns:cx5="http://schemas.microsoft.com/office/drawing/2016/5/11/chartex" xmlns:cx6="http://schemas.microsoft.com/office/drawing/2016/5/12/chartex" xmlns:cx7="http://schemas.microsoft.com/office/drawing/2016/5/13/chartex" xmlns:cx8="http://schemas.microsoft.com/office/drawing/2016/5/14/chartex" xmlns:mc="http://schemas.openxmlformats.org/markup-compatibility/2006" xmlns:aink="http://schemas.microsoft.com/office/drawing/2016/ink" xmlns:am3d="http://schemas.microsoft.com/office/drawing/2017/model3d" xmlns:o="urn:schemas-microsoft-com:office:office" xmlns:oel="http://schemas.microsoft.com/office/2019/extlst" xmlns:r="http://schemas.openxmlformats.org/officeDocument/2006/relationships" xmlns:m="http://schemas.openxmlformats.org/officeDocument/2006/math" xmlns:v="urn:schemas-microsoft-com:vml" xmlns:wp14="http://schemas.microsoft.com/office/word/2010/wordprocessingDrawing" xmlns:wp="http://schemas.openxmlformats.org/drawingml/2006/wordprocessingDrawing" xmlns:w10="urn:schemas-microsoft-com:office:word" xmlns:w="http://schemas.openxmlformats.org/wordprocessingml/2006/main" xmlns:w14="http://schemas.microsoft.com/office/word/2010/wordml" xmlns:w15="http://schemas.microsoft.com/office/word/2012/wordml" xmlns:w16cex="http://schemas.microsoft.com/office/word/2018/wordml/cex" xmlns:w16cid="http://schemas.microsoft.com/office/word/2016/wordml/cid" xmlns:w16="http://schemas.microsoft.com/office/word/2018/wordml" xmlns:w16sdtdh="http://schemas.microsoft.com/office/word/2020/wordml/sdtdatahash" xmlns:w16se="http://schemas.microsoft.com/office/word/2015/wordml/symex" xmlns:wpg="http://schemas.microsoft.com/office/word/2010/wordprocessingGroup" xmlns:wpi="http://schemas.microsoft.com/office/word/2010/wordprocessingInk" xmlns:wne="http://schemas.microsoft.com/office/word/2006/wordml" xmlns:wps="http://schemas.microsoft.com/office/word/2010/wordprocessingShape" mc:Ignorable="w14 w15 w16se w16cid w16 w16cex w16sdtdh wp14">
   <w:body>
     <w:p>
       <w:r>
@@ -66,35 +66,7 @@
           <w:sz w:val="23"/>
           <w:szCs w:val="23"/>
         </w:rPr>
-        <w:t>) son un tip</w:t>
-      </w:r>
-      <w:r>
-        <w:rPr>
-          <w:sz w:val="23"/>
-          <w:szCs w:val="23"/>
-        </w:rPr>
-        <w:t>o de documento en formato abier</w:t>
-      </w:r>
-      <w:r>
-        <w:rPr>
-          <w:sz w:val="23"/>
-          <w:szCs w:val="23"/>
-        </w:rPr>
-        <w:t xml:space="preserve">to sencillo para representar datos en forma de tabla, </w:t>
-      </w:r>
-      <w:r>
-        <w:rPr>
-          <w:sz w:val="23"/>
-          <w:szCs w:val="23"/>
-        </w:rPr>
-        <w:t>en las que las columnas se sepa</w:t>
-      </w:r>
-      <w:r>
-        <w:rPr>
-          <w:sz w:val="23"/>
-          <w:szCs w:val="23"/>
-        </w:rPr>
-        <w:t>ran por comas y las filas por saltos de línea.</w:t>
+        <w:t>) son un tipo de documento en formato abierto sencillo para representar datos en forma de tabla, en las que las columnas se separan por comas y las filas por saltos de línea.</w:t>
       </w:r>
     </w:p>
     <w:p>
@@ -118,21 +90,7 @@
           <w:sz w:val="23"/>
           <w:szCs w:val="23"/>
         </w:rPr>
-        <w:t>Es un lenguaje de programación que se ha diseñ</w:t>
-      </w:r>
-      <w:r>
-        <w:rPr>
-          <w:sz w:val="23"/>
-          <w:szCs w:val="23"/>
-        </w:rPr>
-        <w:t>ado para compilar diversas apli</w:t>
-      </w:r>
-      <w:r>
-        <w:rPr>
-          <w:sz w:val="23"/>
-          <w:szCs w:val="23"/>
-        </w:rPr>
-        <w:t>caciones que se ejecutan en .NET Framework.</w:t>
+        <w:t>Es un lenguaje de programación que se ha diseñado para compilar diversas aplicaciones que se ejecutan en .NET Framework.</w:t>
       </w:r>
     </w:p>
     <w:p>
@@ -180,21 +138,7 @@
           <w:sz w:val="23"/>
           <w:szCs w:val="23"/>
         </w:rPr>
-        <w:t>), es un objeto q</w:t>
-      </w:r>
-      <w:r>
-        <w:rPr>
-          <w:sz w:val="23"/>
-          <w:szCs w:val="23"/>
-        </w:rPr>
-        <w:t>ue transporta datos entre proce</w:t>
-      </w:r>
-      <w:r>
-        <w:rPr>
-          <w:sz w:val="23"/>
-          <w:szCs w:val="23"/>
-        </w:rPr>
-        <w:t>sos.</w:t>
+        <w:t>), es un objeto que transporta datos entre procesos.</w:t>
       </w:r>
     </w:p>
     <w:p>
@@ -378,21 +322,7 @@
           <w:sz w:val="23"/>
           <w:szCs w:val="23"/>
         </w:rPr>
-        <w:t>), es un formato de text</w:t>
-      </w:r>
-      <w:r>
-        <w:rPr>
-          <w:sz w:val="23"/>
-          <w:szCs w:val="23"/>
-        </w:rPr>
-        <w:t>o ligero para el in</w:t>
-      </w:r>
-      <w:r>
-        <w:rPr>
-          <w:sz w:val="23"/>
-          <w:szCs w:val="23"/>
-        </w:rPr>
-        <w:t>tercambio de datos</w:t>
+        <w:t>), es un formato de texto ligero para el intercambio de datos</w:t>
       </w:r>
     </w:p>
     <w:p>
@@ -456,39 +386,7 @@
           <w:sz w:val="23"/>
           <w:szCs w:val="23"/>
         </w:rPr>
-        <w:t>El Modelo Vista Controlador, es un patrón de arquitectura de software que sepa-</w:t>
-      </w:r>
-      <w:proofErr w:type="spellStart"/>
-      <w:r>
-        <w:rPr>
-          <w:sz w:val="23"/>
-          <w:szCs w:val="23"/>
-        </w:rPr>
-        <w:t>ra</w:t>
-      </w:r>
-      <w:proofErr w:type="spellEnd"/>
-      <w:r>
-        <w:rPr>
-          <w:sz w:val="23"/>
-          <w:szCs w:val="23"/>
-        </w:rPr>
-        <w:t xml:space="preserve"> los datos y la lógica de negocio de una aplicación de la interfaz de usuario y el </w:t>
-      </w:r>
-      <w:proofErr w:type="spellStart"/>
-      <w:r>
-        <w:rPr>
-          <w:sz w:val="23"/>
-          <w:szCs w:val="23"/>
-        </w:rPr>
-        <w:t>mó-dulo</w:t>
-      </w:r>
-      <w:proofErr w:type="spellEnd"/>
-      <w:r>
-        <w:rPr>
-          <w:sz w:val="23"/>
-          <w:szCs w:val="23"/>
-        </w:rPr>
-        <w:t xml:space="preserve"> encargado de gestionar los eventos y las comunicaciones.</w:t>
+        <w:t>El Modelo Vista Controlador, es un patrón de arquitectura de software que separa los datos y la lógica de negocio de una aplicación de la interfaz de usuario y el módulo encargado de gestionar los eventos y las comunicaciones.</w:t>
       </w:r>
     </w:p>
     <w:p>
@@ -544,21 +442,7 @@
           <w:sz w:val="23"/>
           <w:szCs w:val="23"/>
         </w:rPr>
-        <w:t>), o lo que es lo mismo, mapeo de objeto</w:t>
-      </w:r>
-      <w:r>
-        <w:rPr>
-          <w:sz w:val="23"/>
-          <w:szCs w:val="23"/>
-        </w:rPr>
-        <w:t xml:space="preserve"> </w:t>
-      </w:r>
-      <w:r>
-        <w:rPr>
-          <w:sz w:val="23"/>
-          <w:szCs w:val="23"/>
-        </w:rPr>
-        <w:t>relacional, es un modelo de programación que consiste en la transformación de las tablas de una base de datos, en una serie de entidades que simplifiquen las tareas básicas de acceso a los datos para el programador.</w:t>
+        <w:t>), o lo que es lo mismo, mapeo de objeto relacional, es un modelo de programación que consiste en la transformación de las tablas de una base de datos, en una serie de entidades que simplifiquen las tareas básicas de acceso a los datos para el programador.</w:t>
       </w:r>
     </w:p>
     <w:p>
@@ -863,23 +747,7 @@
           <w:sz w:val="23"/>
           <w:szCs w:val="23"/>
         </w:rPr>
-        <w:t xml:space="preserve">Son las siglas en inglés de </w:t>
-      </w:r>
-      <w:proofErr w:type="spellStart"/>
-      <w:r>
-        <w:rPr>
-          <w:sz w:val="23"/>
-          <w:szCs w:val="23"/>
-        </w:rPr>
-        <w:t>World</w:t>
-      </w:r>
-      <w:proofErr w:type="spellEnd"/>
-      <w:r>
-        <w:rPr>
-          <w:sz w:val="23"/>
-          <w:szCs w:val="23"/>
-        </w:rPr>
-        <w:t xml:space="preserve"> Wide Web </w:t>
+        <w:t xml:space="preserve">Son las siglas en inglés de World Wide Web </w:t>
       </w:r>
       <w:proofErr w:type="spellStart"/>
       <w:r>
@@ -895,23 +763,7 @@
           <w:sz w:val="23"/>
           <w:szCs w:val="23"/>
         </w:rPr>
-        <w:t xml:space="preserve">, un consorcio fundado en 1994 para dirigir a la Web hacia su pleno potencial mediante el desarrollo de </w:t>
-      </w:r>
-      <w:proofErr w:type="spellStart"/>
-      <w:r>
-        <w:rPr>
-          <w:sz w:val="23"/>
-          <w:szCs w:val="23"/>
-        </w:rPr>
-        <w:t>proto-colos</w:t>
-      </w:r>
-      <w:proofErr w:type="spellEnd"/>
-      <w:r>
-        <w:rPr>
-          <w:sz w:val="23"/>
-          <w:szCs w:val="23"/>
-        </w:rPr>
-        <w:t xml:space="preserve"> comunes que promuevan su evolución y aseguren su interoperabilidad.</w:t>
+        <w:t>, un consorcio fundado en 1994 para dirigir a la Web hacia su pleno potencial mediante el desarrollo de protocolos comunes que promuevan su evolución y aseguren su interoperabilidad.</w:t>
       </w:r>
     </w:p>
     <w:p>
@@ -1147,21 +999,7 @@
           <w:sz w:val="23"/>
           <w:szCs w:val="23"/>
         </w:rPr>
-        <w:t>Programa que intercambia mensajes con uno o varios extremos. La aplicación de cliente comienza creando una insta</w:t>
-      </w:r>
-      <w:r>
-        <w:rPr>
-          <w:sz w:val="23"/>
-          <w:szCs w:val="23"/>
-        </w:rPr>
-        <w:t>ncia de un cliente de WCF y lla</w:t>
-      </w:r>
-      <w:r>
-        <w:rPr>
-          <w:sz w:val="23"/>
-          <w:szCs w:val="23"/>
-        </w:rPr>
-        <w:t>mando métodos del cliente de WCF. Es importante tener en cuenta que una aplicación individual puede ser tanto un cliente como un servicio.</w:t>
+        <w:t>Programa que intercambia mensajes con uno o varios extremos. La aplicación de cliente comienza creando una instancia de un cliente de WCF y llamando métodos del cliente de WCF. Es importante tener en cuenta que una aplicación individual puede ser tanto un cliente como un servicio.</w:t>
       </w:r>
     </w:p>
     <w:p>
@@ -1185,21 +1023,7 @@
           <w:sz w:val="23"/>
           <w:szCs w:val="23"/>
         </w:rPr>
-        <w:t>Describe la estructura básica</w:t>
-      </w:r>
-      <w:r>
-        <w:rPr>
-          <w:sz w:val="23"/>
-          <w:szCs w:val="23"/>
-        </w:rPr>
-        <w:t xml:space="preserve"> de la solución, explicando cla</w:t>
-      </w:r>
-      <w:r>
-        <w:rPr>
-          <w:sz w:val="23"/>
-          <w:szCs w:val="23"/>
-        </w:rPr>
-        <w:t>ramente los conceptos utilizados. Identifica por un lado los Requerimientos Funcionales de Arquitectura (los del negocio) basado en los Casos de Uso y los Requerimiento No Funcionales de Arquitectura (Seguridad, Comunicaciones, Administración, Flexibilidad, etc.). Incluye en general las llamadas en la literatura Vista Conceptual y Vista de Casos de Uso.</w:t>
+        <w:t>Describe la estructura básica de la solución, explicando claramente los conceptos utilizados. Identifica por un lado los Requerimientos Funcionales de Arquitectura (los del negocio) basado en los Casos de Uso y los Requerimiento No Funcionales de Arquitectura (Seguridad, Comunicaciones, Administración, Flexibilidad, etc.). Incluye en general las llamadas en la literatura Vista Conceptual y Vista de Casos de Uso.</w:t>
       </w:r>
     </w:p>
     <w:p>
@@ -1223,49 +1047,7 @@
           <w:sz w:val="23"/>
           <w:szCs w:val="23"/>
         </w:rPr>
-        <w:t>Describe los componentes lógicos del sis</w:t>
-      </w:r>
-      <w:r>
-        <w:rPr>
-          <w:sz w:val="23"/>
-          <w:szCs w:val="23"/>
-        </w:rPr>
-        <w:t>tema, su estructura in</w:t>
-      </w:r>
-      <w:r>
-        <w:rPr>
-          <w:sz w:val="23"/>
-          <w:szCs w:val="23"/>
-        </w:rPr>
-        <w:t>terna básica, y sus relaciones. Incluye los componente</w:t>
-      </w:r>
-      <w:r>
-        <w:rPr>
-          <w:sz w:val="23"/>
-          <w:szCs w:val="23"/>
-        </w:rPr>
-        <w:t>s lógicos tanto de negocio (fun</w:t>
-      </w:r>
-      <w:r>
-        <w:rPr>
-          <w:sz w:val="23"/>
-          <w:szCs w:val="23"/>
-        </w:rPr>
-        <w:t>cionales) como de sistemas (no funcionales). Normalmente es independiente de la Plataforma tecnológica en la que se implementará el sistema. Inclu</w:t>
-      </w:r>
-      <w:r>
-        <w:rPr>
-          <w:sz w:val="23"/>
-          <w:szCs w:val="23"/>
-        </w:rPr>
-        <w:t>ye la llamada Vista Ló</w:t>
-      </w:r>
-      <w:r>
-        <w:rPr>
-          <w:sz w:val="23"/>
-          <w:szCs w:val="23"/>
-        </w:rPr>
-        <w:t>gica. A veces incluye la Vista de Datos cuando se describe la persistencia de ciertas entidades de negocios.</w:t>
+        <w:t>Describe los componentes lógicos del sistema, su estructura interna básica, y sus relaciones. Incluye los componentes lógicos tanto de negocio (funcionales) como de sistemas (no funcionales). Normalmente es independiente de la Plataforma tecnológica en la que se implementará el sistema. Incluye la llamada Vista Lógica. A veces incluye la Vista de Datos cuando se describe la persistencia de ciertas entidades de negocios.</w:t>
       </w:r>
     </w:p>
     <w:p>
@@ -1289,49 +1071,7 @@
           <w:sz w:val="23"/>
           <w:szCs w:val="23"/>
         </w:rPr>
-        <w:t>Describe las tecnologías que se</w:t>
-      </w:r>
-      <w:r>
-        <w:rPr>
-          <w:sz w:val="23"/>
-          <w:szCs w:val="23"/>
-        </w:rPr>
-        <w:t xml:space="preserve"> deben usar de la Plataforma es</w:t>
-      </w:r>
-      <w:r>
-        <w:rPr>
-          <w:sz w:val="23"/>
-          <w:szCs w:val="23"/>
-        </w:rPr>
-        <w:t>cogida y decisiones básicas sobre asociación de com</w:t>
-      </w:r>
-      <w:r>
-        <w:rPr>
-          <w:sz w:val="23"/>
-          <w:szCs w:val="23"/>
-        </w:rPr>
-        <w:t>ponentes lógicos y físicos. Des</w:t>
-      </w:r>
-      <w:r>
-        <w:rPr>
-          <w:sz w:val="23"/>
-          <w:szCs w:val="23"/>
-        </w:rPr>
-        <w:t>cribe decisiones sobre la Plataforma (en el caso de SII</w:t>
-      </w:r>
-      <w:r>
-        <w:rPr>
-          <w:sz w:val="23"/>
-          <w:szCs w:val="23"/>
-        </w:rPr>
-        <w:t>F Nación explotación de tecnolo</w:t>
-      </w:r>
-      <w:r>
-        <w:rPr>
-          <w:sz w:val="23"/>
-          <w:szCs w:val="23"/>
-        </w:rPr>
-        <w:t xml:space="preserve">gías .NET, </w:t>
+        <w:t xml:space="preserve">Describe las tecnologías que se deben usar de la Plataforma escogida y decisiones básicas sobre asociación de componentes lógicos y físicos. Describe decisiones sobre la Plataforma (en el caso de SIIF Nación explotación de tecnologías .NET, </w:t>
       </w:r>
       <w:proofErr w:type="spellStart"/>
       <w:r>
@@ -1686,95 +1426,24 @@
           <w:sz w:val="23"/>
           <w:szCs w:val="23"/>
         </w:rPr>
-        <w:t xml:space="preserve">Componente que controla varios aspectos del tiempo de ejecución de un servicio, un extremo, una operación determinada o un cliente. Los </w:t>
-      </w:r>
-      <w:proofErr w:type="spellStart"/>
-      <w:r>
-        <w:rPr>
-          <w:sz w:val="23"/>
-          <w:szCs w:val="23"/>
-        </w:rPr>
-        <w:t>comportamien</w:t>
-      </w:r>
-      <w:proofErr w:type="spellEnd"/>
-      <w:r>
-        <w:rPr>
-          <w:sz w:val="23"/>
-          <w:szCs w:val="23"/>
-        </w:rPr>
-        <w:t xml:space="preserve">-tos están agrupados en función del ámbito: los comportamientos comunes afectan </w:t>
-      </w:r>
-      <w:proofErr w:type="spellStart"/>
-      <w:r>
-        <w:rPr>
-          <w:sz w:val="23"/>
-          <w:szCs w:val="23"/>
-        </w:rPr>
-        <w:t>glo-balmente</w:t>
-      </w:r>
-      <w:proofErr w:type="spellEnd"/>
-      <w:r>
-        <w:rPr>
-          <w:sz w:val="23"/>
-          <w:szCs w:val="23"/>
-        </w:rPr>
-        <w:t xml:space="preserve"> a todos los extremos, los comportamientos de servicios sólo afectan a los as-</w:t>
-      </w:r>
-      <w:proofErr w:type="spellStart"/>
-      <w:r>
-        <w:rPr>
-          <w:sz w:val="23"/>
-          <w:szCs w:val="23"/>
-        </w:rPr>
-        <w:t>pectos</w:t>
-      </w:r>
-      <w:proofErr w:type="spellEnd"/>
-      <w:r>
-        <w:rPr>
-          <w:sz w:val="23"/>
-          <w:szCs w:val="23"/>
-        </w:rPr>
-        <w:t xml:space="preserve"> relacionados con servicios, los comportamientos de extremos sólo afectan a las propiedades relacionadas con los extremos y los comportamientos de operaciones afectan a las operaciones determinadas. Por ejemplo, un comportamiento del servicio está limitando que especifica cómo un servicio reacciona cuando un exceso de mensa-</w:t>
-      </w:r>
-      <w:proofErr w:type="spellStart"/>
-      <w:r>
-        <w:rPr>
-          <w:sz w:val="23"/>
-          <w:szCs w:val="23"/>
-        </w:rPr>
-        <w:t>jes</w:t>
-      </w:r>
-      <w:proofErr w:type="spellEnd"/>
-      <w:r>
-        <w:rPr>
-          <w:sz w:val="23"/>
-          <w:szCs w:val="23"/>
-        </w:rPr>
-        <w:t xml:space="preserve"> amenaza agobiar sus funciones del control. Un comportamiento de extremos, por otro lado, solo controla los </w:t>
-      </w:r>
-      <w:r>
-        <w:rPr>
+        <w:t>Componente que controla varios aspectos del tiempo de ejecución de un servicio, un extremo, una operación determinada o un cliente. Los comportamientos están agrupados en función del ámbito: los comportamientos comunes afectan globalmente a todos los extremos, los comportamientos de servicios sólo afectan a los aspectos relacionados con servicios, los comportamientos de extremos sólo afectan a las propiedades relacionadas con los extremos y los comportamientos de operaciones afectan a las operaciones determinadas. Por ejemplo, un comportamiento del servicio está limitando que especifica cómo un servicio reacciona cuando un exceso de mensajes amenaza agobiar sus funciones del control. Un comportamiento de extremos, por otro lado, solo controla los aspectos relacionados con los extremos, como, por ejemplo, cómo y dónde encontrar una credencial de seguridad.</w:t>
+      </w:r>
+    </w:p>
+    <w:p>
+      <w:pPr>
+        <w:rPr>
+          <w:sz w:val="23"/>
+          <w:szCs w:val="23"/>
+        </w:rPr>
+      </w:pPr>
+      <w:r>
+        <w:rPr>
+          <w:b/>
+          <w:bCs/>
           <w:sz w:val="23"/>
           <w:szCs w:val="23"/>
         </w:rPr>
         <w:lastRenderedPageBreak/>
-        <w:t>aspectos relacionados con los extremos, como, por ejemplo, cómo y dónde encontrar una credencial de seguridad.</w:t>
-      </w:r>
-    </w:p>
-    <w:p>
-      <w:pPr>
-        <w:rPr>
-          <w:sz w:val="23"/>
-          <w:szCs w:val="23"/>
-        </w:rPr>
-      </w:pPr>
-      <w:r>
-        <w:rPr>
-          <w:b/>
-          <w:bCs/>
-          <w:sz w:val="23"/>
-          <w:szCs w:val="23"/>
-        </w:rPr>
         <w:t xml:space="preserve">Contratos: </w:t>
       </w:r>
       <w:r>
@@ -1782,7 +1451,7 @@
           <w:sz w:val="23"/>
           <w:szCs w:val="23"/>
         </w:rPr>
-        <w:t>Definen varios aspectos del sistema de mensajes y las capacidades del ser-vicio, existen tres tipos de datos, de mensaje y de servicio.</w:t>
+        <w:t>Definen varios aspectos del sistema de mensajes y las capacidades del servicio, existen tres tipos de datos, de mensaje y de servicio.</w:t>
       </w:r>
     </w:p>
     <w:p>
@@ -1900,23 +1569,7 @@
           <w:sz w:val="23"/>
           <w:szCs w:val="23"/>
         </w:rPr>
-        <w:t>Especifica la ubicación donde se reciben los mensajes. Se especifica como un identificador uniforme de recursos (URI). La parte del esquema URI nombra el me-</w:t>
-      </w:r>
-      <w:proofErr w:type="spellStart"/>
-      <w:r>
-        <w:rPr>
-          <w:sz w:val="23"/>
-          <w:szCs w:val="23"/>
-        </w:rPr>
-        <w:t>canismo</w:t>
-      </w:r>
-      <w:proofErr w:type="spellEnd"/>
-      <w:r>
-        <w:rPr>
-          <w:sz w:val="23"/>
-          <w:szCs w:val="23"/>
-        </w:rPr>
-        <w:t xml:space="preserve"> de transporte que se ha de utilizar para alcanzar la dirección, por ejemplo, HTTP y TCP. La parte jerárquica del URI contiene una ubicación única cuyo formato depende del mecanismo de transporte.</w:t>
+        <w:t>Especifica la ubicación donde se reciben los mensajes. Se especifica como un identificador uniforme de recursos (URI). La parte del esquema URI nombra el mecanismo de transporte que se ha de utilizar para alcanzar la dirección, por ejemplo, HTTP y TCP. La parte jerárquica del URI contiene una ubicación única cuyo formato depende del mecanismo de transporte.</w:t>
       </w:r>
     </w:p>
     <w:p>
@@ -1955,21 +1608,7 @@
           <w:sz w:val="23"/>
           <w:szCs w:val="23"/>
         </w:rPr>
-        <w:t>Define cómo se comunica un extremo con el mundo. Consta de un conjunto de componentes llamados elementos de enlace que se "apilan" uno sobre el otro para crear la infraestructura de comunicaciones. Como mínim</w:t>
-      </w:r>
-      <w:r>
-        <w:rPr>
-          <w:sz w:val="23"/>
-          <w:szCs w:val="23"/>
-        </w:rPr>
-        <w:t>o, un enlace define el transpor</w:t>
-      </w:r>
-      <w:r>
-        <w:rPr>
-          <w:sz w:val="23"/>
-          <w:szCs w:val="23"/>
-        </w:rPr>
-        <w:t>te (como HTTP o TCP) y la codificación utilizada (por ejemplo, de texto o binaria). Un enlace puede contener elementos de enlace que especifican detalles, por ejemplo, los mecanismos de seguridad utilizados para proteger los mensajes o el patrón de mensaje utilizado por un extremo.</w:t>
+        <w:t>Define cómo se comunica un extremo con el mundo. Consta de un conjunto de componentes llamados elementos de enlace que se "apilan" uno sobre el otro para crear la infraestructura de comunicaciones. Como mínimo, un enlace define el transporte (como HTTP o TCP) y la codificación utilizada (por ejemplo, de texto o binaria). Un enlace puede contener elementos de enlace que especifican detalles, por ejemplo, los mecanismos de seguridad utilizados para proteger los mensajes o el patrón de mensaje utilizado por un extremo.</w:t>
       </w:r>
     </w:p>
     <w:p>
@@ -1993,21 +1632,7 @@
           <w:sz w:val="23"/>
           <w:szCs w:val="23"/>
         </w:rPr>
-        <w:t>Representa una parte determinada del enlace, por ejemplo, un transporte, una codificación, una implementación de un</w:t>
-      </w:r>
-      <w:r>
-        <w:rPr>
-          <w:sz w:val="23"/>
-          <w:szCs w:val="23"/>
-        </w:rPr>
-        <w:t xml:space="preserve"> protocolo del nivel de infraes</w:t>
-      </w:r>
-      <w:r>
-        <w:rPr>
-          <w:sz w:val="23"/>
-          <w:szCs w:val="23"/>
-        </w:rPr>
-        <w:t>tructura (como WS-</w:t>
+        <w:t>Representa una parte determinada del enlace, por ejemplo, un transporte, una codificación, una implementación de un protocolo del nivel de infraestructura (como WS-</w:t>
       </w:r>
       <w:proofErr w:type="spellStart"/>
       <w:r>
@@ -2063,23 +1688,7 @@
           <w:sz w:val="23"/>
           <w:szCs w:val="23"/>
         </w:rPr>
-        <w:t xml:space="preserve">Es un conjunto de librerías que facilitan el desarrollo de </w:t>
-      </w:r>
-      <w:proofErr w:type="spellStart"/>
-      <w:r>
-        <w:rPr>
-          <w:sz w:val="23"/>
-          <w:szCs w:val="23"/>
-        </w:rPr>
-        <w:t>aplicacio-nes</w:t>
-      </w:r>
-      <w:proofErr w:type="spellEnd"/>
-      <w:r>
-        <w:rPr>
-          <w:sz w:val="23"/>
-          <w:szCs w:val="23"/>
-        </w:rPr>
-        <w:t xml:space="preserve"> empresariales en .NET.</w:t>
+        <w:t>Es un conjunto de librerías que facilitan el desarrollo de aplicaciones empresariales en .NET.</w:t>
       </w:r>
     </w:p>
     <w:p>
@@ -2103,14 +1712,7 @@
           <w:sz w:val="23"/>
           <w:szCs w:val="23"/>
         </w:rPr>
-        <w:t>Para este documento las e</w:t>
-      </w:r>
-      <w:r>
-        <w:rPr>
-          <w:sz w:val="23"/>
-          <w:szCs w:val="23"/>
-        </w:rPr>
-        <w:t xml:space="preserve">ntidades que hacen parte del </w:t>
+        <w:t xml:space="preserve">Para este documento las entidades que hacen parte del </w:t>
       </w:r>
       <w:proofErr w:type="spellStart"/>
       <w:r>
@@ -2240,31 +1842,24 @@
           <w:sz w:val="23"/>
           <w:szCs w:val="23"/>
         </w:rPr>
-        <w:t xml:space="preserve">Es la capacidad de mejorar recursos para ofrecer una mejora (ideal-mente) lineal en la capacidad de servicio. La característica clave de una aplicación es que la carga </w:t>
-      </w:r>
-      <w:r>
-        <w:rPr>
+        <w:t>Es la capacidad de mejorar recursos para ofrecer una mejora (ideal-mente) lineal en la capacidad de servicio. La característica clave de una aplicación es que la carga adicional sólo requiere recursos adicionales en lugar de una modificación extensiva de la aplicación en sí.</w:t>
+      </w:r>
+    </w:p>
+    <w:p>
+      <w:pPr>
+        <w:rPr>
+          <w:sz w:val="23"/>
+          <w:szCs w:val="23"/>
+        </w:rPr>
+      </w:pPr>
+      <w:r>
+        <w:rPr>
+          <w:b/>
+          <w:bCs/>
           <w:sz w:val="23"/>
           <w:szCs w:val="23"/>
         </w:rPr>
         <w:lastRenderedPageBreak/>
-        <w:t>adicional sólo requiere recursos adicionales en lugar de una modificación extensiva de la aplicación en sí.</w:t>
-      </w:r>
-    </w:p>
-    <w:p>
-      <w:pPr>
-        <w:rPr>
-          <w:sz w:val="23"/>
-          <w:szCs w:val="23"/>
-        </w:rPr>
-      </w:pPr>
-      <w:r>
-        <w:rPr>
-          <w:b/>
-          <w:bCs/>
-          <w:sz w:val="23"/>
-          <w:szCs w:val="23"/>
-        </w:rPr>
         <w:t xml:space="preserve">Firewall: </w:t>
       </w:r>
       <w:r>
@@ -2272,21 +1867,7 @@
           <w:sz w:val="23"/>
           <w:szCs w:val="23"/>
         </w:rPr>
-        <w:t>Es una parte de un sistema o una red que está diseñada para bloquear el a</w:t>
-      </w:r>
-      <w:r>
-        <w:rPr>
-          <w:sz w:val="23"/>
-          <w:szCs w:val="23"/>
-        </w:rPr>
-        <w:t>c</w:t>
-      </w:r>
-      <w:r>
-        <w:rPr>
-          <w:sz w:val="23"/>
-          <w:szCs w:val="23"/>
-        </w:rPr>
-        <w:t>ceso no autorizado, permitiendo al mismo tiempo comunicaciones autorizadas</w:t>
+        <w:t>Es una parte de un sistema o una red que está diseñada para bloquear el acceso no autorizado, permitiendo al mismo tiempo comunicaciones autorizadas</w:t>
       </w:r>
     </w:p>
     <w:p>
@@ -2459,35 +2040,7 @@
           <w:sz w:val="23"/>
           <w:szCs w:val="23"/>
         </w:rPr>
-        <w:t>Es la definición de un conjunto de métodos</w:t>
-      </w:r>
-      <w:r>
-        <w:rPr>
-          <w:sz w:val="23"/>
-          <w:szCs w:val="23"/>
-        </w:rPr>
-        <w:t xml:space="preserve"> para los que no se da implemen</w:t>
-      </w:r>
-      <w:r>
-        <w:rPr>
-          <w:sz w:val="23"/>
-          <w:szCs w:val="23"/>
-        </w:rPr>
-        <w:t xml:space="preserve">tación, sino que se les define de manera similar a </w:t>
-      </w:r>
-      <w:r>
-        <w:rPr>
-          <w:sz w:val="23"/>
-          <w:szCs w:val="23"/>
-        </w:rPr>
-        <w:t>como se definen los métodos abs</w:t>
-      </w:r>
-      <w:r>
-        <w:rPr>
-          <w:sz w:val="23"/>
-          <w:szCs w:val="23"/>
-        </w:rPr>
-        <w:t>tractos.</w:t>
+        <w:t>Es la definición de un conjunto de métodos para los que no se da implementación, sino que se les define de manera similar a como se definen los métodos abstractos.</w:t>
       </w:r>
     </w:p>
     <w:p>
@@ -2573,41 +2126,75 @@
           <w:sz w:val="23"/>
           <w:szCs w:val="23"/>
         </w:rPr>
-        <w:t xml:space="preserve"> de JavaScript para facilitar, entre otros, el acceso a los ele-</w:t>
-      </w:r>
-      <w:proofErr w:type="spellStart"/>
-      <w:r>
-        <w:rPr>
-          <w:sz w:val="23"/>
-          <w:szCs w:val="23"/>
-        </w:rPr>
-        <w:t>mentos</w:t>
-      </w:r>
-      <w:proofErr w:type="spellEnd"/>
-      <w:r>
-        <w:rPr>
-          <w:sz w:val="23"/>
-          <w:szCs w:val="23"/>
-        </w:rPr>
-        <w:t xml:space="preserve"> del DOM, los efectos, interactuar con los documentos HTML</w:t>
-      </w:r>
-    </w:p>
-    <w:p>
-      <w:pPr>
-        <w:rPr>
-          <w:sz w:val="23"/>
-          <w:szCs w:val="23"/>
-        </w:rPr>
-      </w:pPr>
-      <w:proofErr w:type="spellStart"/>
-      <w:r>
-        <w:rPr>
-          <w:b/>
-          <w:bCs/>
-          <w:sz w:val="23"/>
-          <w:szCs w:val="23"/>
-        </w:rPr>
-        <w:t>Layout</w:t>
+        <w:t xml:space="preserve"> de JavaScript para facilitar, entre otros, el acceso a los elementos del DOM, los efectos, interactuar con los documentos HTML</w:t>
+      </w:r>
+    </w:p>
+    <w:p>
+      <w:pPr>
+        <w:rPr>
+          <w:sz w:val="23"/>
+          <w:szCs w:val="23"/>
+        </w:rPr>
+      </w:pPr>
+      <w:r>
+        <w:rPr>
+          <w:b/>
+          <w:bCs/>
+          <w:sz w:val="23"/>
+          <w:szCs w:val="23"/>
+        </w:rPr>
+        <w:t xml:space="preserve">Layout: </w:t>
+      </w:r>
+      <w:r>
+        <w:rPr>
+          <w:sz w:val="23"/>
+          <w:szCs w:val="23"/>
+        </w:rPr>
+        <w:t xml:space="preserve">Permite definir una plantilla común para un sitio, y heredar su look and </w:t>
+      </w:r>
+      <w:proofErr w:type="spellStart"/>
+      <w:r>
+        <w:rPr>
+          <w:sz w:val="23"/>
+          <w:szCs w:val="23"/>
+        </w:rPr>
+        <w:t>feel</w:t>
+      </w:r>
+      <w:proofErr w:type="spellEnd"/>
+      <w:r>
+        <w:rPr>
+          <w:sz w:val="23"/>
+          <w:szCs w:val="23"/>
+        </w:rPr>
+        <w:t xml:space="preserve"> por todas las vistas/páginas de nuestro sitio.</w:t>
+      </w:r>
+    </w:p>
+    <w:p>
+      <w:pPr>
+        <w:rPr>
+          <w:color w:val="212121"/>
+          <w:sz w:val="23"/>
+          <w:szCs w:val="23"/>
+        </w:rPr>
+      </w:pPr>
+      <w:r>
+        <w:rPr>
+          <w:b/>
+          <w:bCs/>
+          <w:sz w:val="23"/>
+          <w:szCs w:val="23"/>
+        </w:rPr>
+        <w:t xml:space="preserve">Look and </w:t>
+      </w:r>
+      <w:proofErr w:type="spellStart"/>
+      <w:r>
+        <w:rPr>
+          <w:b/>
+          <w:bCs/>
+          <w:sz w:val="23"/>
+          <w:szCs w:val="23"/>
+        </w:rPr>
+        <w:t>Feel</w:t>
       </w:r>
       <w:proofErr w:type="spellEnd"/>
       <w:r>
@@ -2621,54 +2208,251 @@
       </w:r>
       <w:r>
         <w:rPr>
-          <w:sz w:val="23"/>
-          <w:szCs w:val="23"/>
-        </w:rPr>
-        <w:t xml:space="preserve">Permite definir una plantilla común para un sitio, y heredar su look and </w:t>
-      </w:r>
-      <w:proofErr w:type="spellStart"/>
-      <w:r>
-        <w:rPr>
-          <w:sz w:val="23"/>
-          <w:szCs w:val="23"/>
-        </w:rPr>
-        <w:t>feel</w:t>
-      </w:r>
-      <w:proofErr w:type="spellEnd"/>
-      <w:r>
-        <w:rPr>
-          <w:sz w:val="23"/>
-          <w:szCs w:val="23"/>
-        </w:rPr>
-        <w:t xml:space="preserve"> por todas las vistas/páginas de nuestro sitio.</w:t>
-      </w:r>
-    </w:p>
-    <w:p>
-      <w:pPr>
-        <w:rPr>
           <w:color w:val="212121"/>
           <w:sz w:val="23"/>
           <w:szCs w:val="23"/>
         </w:rPr>
-      </w:pPr>
-      <w:r>
-        <w:rPr>
-          <w:b/>
-          <w:bCs/>
-          <w:sz w:val="23"/>
-          <w:szCs w:val="23"/>
-        </w:rPr>
-        <w:t xml:space="preserve">Look and </w:t>
-      </w:r>
-      <w:proofErr w:type="spellStart"/>
-      <w:r>
-        <w:rPr>
-          <w:b/>
-          <w:bCs/>
-          <w:sz w:val="23"/>
-          <w:szCs w:val="23"/>
-        </w:rPr>
-        <w:t>Feel</w:t>
+        <w:t>es una expresión inglesa que puede tener diferentes significados, de-pendiendo del contexto en que se utilice.</w:t>
+      </w:r>
+    </w:p>
+    <w:p>
+      <w:pPr>
+        <w:rPr>
+          <w:sz w:val="23"/>
+          <w:szCs w:val="23"/>
+        </w:rPr>
+      </w:pPr>
+      <w:r>
+        <w:rPr>
+          <w:b/>
+          <w:bCs/>
+          <w:sz w:val="23"/>
+          <w:szCs w:val="23"/>
+        </w:rPr>
+        <w:t xml:space="preserve">Macroproceso: </w:t>
+      </w:r>
+      <w:r>
+        <w:rPr>
+          <w:sz w:val="23"/>
+          <w:szCs w:val="23"/>
+        </w:rPr>
+        <w:t>Son el conjunto de procesos que contribuyen, en forma sistémica, a satisfacer los requerimientos de la comunidad y de la Entidad para lograr el cumplimiento y los fines propios del Estado.</w:t>
+      </w:r>
+    </w:p>
+    <w:p>
+      <w:pPr>
+        <w:rPr>
+          <w:sz w:val="23"/>
+          <w:szCs w:val="23"/>
+        </w:rPr>
+      </w:pPr>
+      <w:r>
+        <w:rPr>
+          <w:b/>
+          <w:bCs/>
+          <w:sz w:val="23"/>
+          <w:szCs w:val="23"/>
+        </w:rPr>
+        <w:t xml:space="preserve">Mensajería: </w:t>
+      </w:r>
+      <w:r>
+        <w:rPr>
+          <w:sz w:val="23"/>
+          <w:szCs w:val="23"/>
+        </w:rPr>
+        <w:t>es la capa donde se crea el canal, un canal es un componente que procesa el mensaje a nivel de transporte y de protocolo.</w:t>
+      </w:r>
+    </w:p>
+    <w:p>
+      <w:pPr>
+        <w:rPr>
+          <w:sz w:val="23"/>
+          <w:szCs w:val="23"/>
+        </w:rPr>
+      </w:pPr>
+      <w:proofErr w:type="spellStart"/>
+      <w:r>
+        <w:rPr>
+          <w:b/>
+          <w:bCs/>
+          <w:sz w:val="23"/>
+          <w:szCs w:val="23"/>
+        </w:rPr>
+        <w:t>Message</w:t>
+      </w:r>
+      <w:proofErr w:type="spellEnd"/>
+      <w:r>
+        <w:rPr>
+          <w:b/>
+          <w:bCs/>
+          <w:sz w:val="23"/>
+          <w:szCs w:val="23"/>
+        </w:rPr>
+        <w:t xml:space="preserve"> Inspector: </w:t>
+      </w:r>
+      <w:r>
+        <w:rPr>
+          <w:sz w:val="23"/>
+          <w:szCs w:val="23"/>
+        </w:rPr>
+        <w:t>Es un objeto de extensibilidad que se puede utilizar en el cliente del modelo del servicio en tiempo de ejecución y enviarse mediante programación en tiempo de ejecución o a través de configuración, y que puede inspeccionar y modificar los mensajes una vez recibidos o antes de enviarse.</w:t>
+      </w:r>
+    </w:p>
+    <w:p>
+      <w:pPr>
+        <w:rPr>
+          <w:sz w:val="23"/>
+          <w:szCs w:val="23"/>
+        </w:rPr>
+      </w:pPr>
+      <w:r>
+        <w:rPr>
+          <w:b/>
+          <w:bCs/>
+          <w:sz w:val="23"/>
+          <w:szCs w:val="23"/>
+        </w:rPr>
+        <w:t xml:space="preserve">Metadatos: </w:t>
+      </w:r>
+      <w:r>
+        <w:rPr>
+          <w:sz w:val="23"/>
+          <w:szCs w:val="23"/>
+        </w:rPr>
+        <w:t>Los metadatos expuestos por el servicio incluyen documentos de esquema XML, que definen el contrato de datos del servicio, y documentos WSDL, que des-criben los métodos del servicio.</w:t>
+      </w:r>
+    </w:p>
+    <w:p>
+      <w:pPr>
+        <w:rPr>
+          <w:sz w:val="23"/>
+          <w:szCs w:val="23"/>
+        </w:rPr>
+      </w:pPr>
+      <w:r>
+        <w:rPr>
+          <w:sz w:val="23"/>
+          <w:szCs w:val="23"/>
+        </w:rPr>
+        <w:lastRenderedPageBreak/>
+        <w:t>Cuando se habilita, WCF genera automáticamente los metadatos para el servicio mediante la inspección del servicio y sus extremos. Para publicar metadatos desde un servicio, se ha de habilitar explícitamente el comportamiento de los metadatos.</w:t>
+      </w:r>
+    </w:p>
+    <w:p>
+      <w:pPr>
+        <w:rPr>
+          <w:sz w:val="23"/>
+          <w:szCs w:val="23"/>
+        </w:rPr>
+      </w:pPr>
+      <w:r>
+        <w:rPr>
+          <w:b/>
+          <w:bCs/>
+          <w:sz w:val="23"/>
+          <w:szCs w:val="23"/>
+        </w:rPr>
+        <w:t xml:space="preserve">Microsoft Data Access </w:t>
+      </w:r>
+      <w:proofErr w:type="spellStart"/>
+      <w:r>
+        <w:rPr>
+          <w:b/>
+          <w:bCs/>
+          <w:sz w:val="23"/>
+          <w:szCs w:val="23"/>
+        </w:rPr>
+        <w:t>Application</w:t>
+      </w:r>
+      <w:proofErr w:type="spellEnd"/>
+      <w:r>
+        <w:rPr>
+          <w:b/>
+          <w:bCs/>
+          <w:sz w:val="23"/>
+          <w:szCs w:val="23"/>
+        </w:rPr>
+        <w:t xml:space="preserve"> Block: </w:t>
+      </w:r>
+      <w:r>
+        <w:rPr>
+          <w:sz w:val="23"/>
+          <w:szCs w:val="23"/>
+        </w:rPr>
+        <w:t>Consiste de un ensamblado denominado "</w:t>
+      </w:r>
+      <w:proofErr w:type="spellStart"/>
+      <w:r>
+        <w:rPr>
+          <w:sz w:val="23"/>
+          <w:szCs w:val="23"/>
+        </w:rPr>
+        <w:t>Microsoft.ApplicationBlocks.Data</w:t>
+      </w:r>
+      <w:proofErr w:type="spellEnd"/>
+      <w:r>
+        <w:rPr>
+          <w:sz w:val="23"/>
+          <w:szCs w:val="23"/>
+        </w:rPr>
+        <w:t xml:space="preserve">", el cual contiene toda la funcionalidad necesaria para realizar la mayoría de las funciones de acceso a </w:t>
+      </w:r>
+      <w:r>
+        <w:rPr>
+          <w:sz w:val="23"/>
+          <w:szCs w:val="23"/>
+        </w:rPr>
+        <w:t>datos sobre la base de datos Mi</w:t>
+      </w:r>
+      <w:r>
+        <w:rPr>
+          <w:sz w:val="23"/>
+          <w:szCs w:val="23"/>
+        </w:rPr>
+        <w:t>crosoft SQL Server.</w:t>
+      </w:r>
+    </w:p>
+    <w:p>
+      <w:pPr>
+        <w:rPr>
+          <w:sz w:val="23"/>
+          <w:szCs w:val="23"/>
+        </w:rPr>
+      </w:pPr>
+      <w:r>
+        <w:rPr>
+          <w:b/>
+          <w:bCs/>
+          <w:sz w:val="23"/>
+          <w:szCs w:val="23"/>
+        </w:rPr>
+        <w:t xml:space="preserve">Módulo: </w:t>
+      </w:r>
+      <w:r>
+        <w:rPr>
+          <w:sz w:val="23"/>
+          <w:szCs w:val="23"/>
+        </w:rPr>
+        <w:t>Es el artefacto principal de las vistas de “tipo de módulos”. Se utilizan con el objetivo de descomponer el software en estructuras y definir responsabilidades sobre ellas. Los módulos pueden representar conceptos teóricos que pueden o no ser volcados a estructuras físicas dentro del desarrollo.</w:t>
+      </w:r>
+    </w:p>
+    <w:p>
+      <w:pPr>
+        <w:rPr>
+          <w:color w:val="212121"/>
+          <w:sz w:val="23"/>
+          <w:szCs w:val="23"/>
+        </w:rPr>
+      </w:pPr>
+      <w:proofErr w:type="spellStart"/>
+      <w:r>
+        <w:rPr>
+          <w:b/>
+          <w:bCs/>
+          <w:sz w:val="23"/>
+          <w:szCs w:val="23"/>
+        </w:rPr>
+        <w:t>Namespace</w:t>
       </w:r>
       <w:proofErr w:type="spellEnd"/>
       <w:r>
@@ -2686,25 +2470,130 @@
           <w:sz w:val="23"/>
           <w:szCs w:val="23"/>
         </w:rPr>
-        <w:t>es una expresión inglesa que puede tener diferentes significados, de-pendiendo del contexto en que se utilice.</w:t>
-      </w:r>
-    </w:p>
-    <w:p>
-      <w:pPr>
-        <w:rPr>
-          <w:sz w:val="23"/>
-          <w:szCs w:val="23"/>
-        </w:rPr>
-      </w:pPr>
-      <w:proofErr w:type="spellStart"/>
-      <w:r>
-        <w:rPr>
-          <w:b/>
-          <w:bCs/>
-          <w:sz w:val="23"/>
-          <w:szCs w:val="23"/>
-        </w:rPr>
-        <w:t>Macroproceso</w:t>
+        <w:t>se utiliza para declarar un ámbito que contiene un conjunto de objetos relacionados. Puede utilizar un espacio de nombres para organizar elementos de código y crear tipos globales únicos.</w:t>
+      </w:r>
+    </w:p>
+    <w:p>
+      <w:pPr>
+        <w:rPr>
+          <w:sz w:val="23"/>
+          <w:szCs w:val="23"/>
+        </w:rPr>
+      </w:pPr>
+      <w:r>
+        <w:rPr>
+          <w:b/>
+          <w:bCs/>
+          <w:sz w:val="23"/>
+          <w:szCs w:val="23"/>
+        </w:rPr>
+        <w:t xml:space="preserve">Nueva Arquitectura: </w:t>
+      </w:r>
+      <w:r>
+        <w:rPr>
+          <w:sz w:val="23"/>
+          <w:szCs w:val="23"/>
+        </w:rPr>
+        <w:t>Describe la arquitectura con la que se implementan los nuevos módulos que se han ido desarrollando para SIIF Nación (Ej. CUN, DYC).</w:t>
+      </w:r>
+    </w:p>
+    <w:p>
+      <w:pPr>
+        <w:rPr>
+          <w:sz w:val="23"/>
+          <w:szCs w:val="23"/>
+        </w:rPr>
+      </w:pPr>
+      <w:r>
+        <w:rPr>
+          <w:b/>
+          <w:bCs/>
+          <w:sz w:val="23"/>
+          <w:szCs w:val="23"/>
+        </w:rPr>
+        <w:t xml:space="preserve">Objeto: </w:t>
+      </w:r>
+      <w:r>
+        <w:rPr>
+          <w:sz w:val="23"/>
+          <w:szCs w:val="23"/>
+        </w:rPr>
+        <w:t>Es una unidad dentro de un programa de computadora que consta de un estado y de un comportamiento.</w:t>
+      </w:r>
+    </w:p>
+    <w:p>
+      <w:pPr>
+        <w:rPr>
+          <w:sz w:val="23"/>
+          <w:szCs w:val="23"/>
+        </w:rPr>
+      </w:pPr>
+      <w:r>
+        <w:rPr>
+          <w:b/>
+          <w:bCs/>
+          <w:sz w:val="23"/>
+          <w:szCs w:val="23"/>
+        </w:rPr>
+        <w:t xml:space="preserve">Página Maestra: </w:t>
+      </w:r>
+      <w:r>
+        <w:rPr>
+          <w:sz w:val="23"/>
+          <w:szCs w:val="23"/>
+        </w:rPr>
+        <w:t>Permiten crear un diseño coherente de las páginas de la aplicación. Una sola página maestra define la apariencia y el comportamiento estándar que desea para todas las páginas (o un grupo de páginas) en su aplicación</w:t>
+      </w:r>
+    </w:p>
+    <w:p>
+      <w:pPr>
+        <w:rPr>
+          <w:sz w:val="23"/>
+          <w:szCs w:val="23"/>
+        </w:rPr>
+      </w:pPr>
+      <w:r>
+        <w:rPr>
+          <w:b/>
+          <w:bCs/>
+          <w:sz w:val="23"/>
+          <w:szCs w:val="23"/>
+        </w:rPr>
+        <w:t xml:space="preserve">Patrón de Arquitectura de software: </w:t>
+      </w:r>
+      <w:r>
+        <w:rPr>
+          <w:sz w:val="23"/>
+          <w:szCs w:val="23"/>
+        </w:rPr>
+        <w:t>Los patrones arquitectónicos, o patrones de arquitectura, también llamados arquetipos ofrecen soluciones a problemas de arquitectura de software en ingeniería de software. Dan una descripción de los elementos y el tipo de relación que tienen junto con un conjunto de restricciones sobre cómo pueden ser usados.</w:t>
+      </w:r>
+    </w:p>
+    <w:p>
+      <w:pPr>
+        <w:rPr>
+          <w:sz w:val="23"/>
+          <w:szCs w:val="23"/>
+        </w:rPr>
+      </w:pPr>
+      <w:r>
+        <w:rPr>
+          <w:b/>
+          <w:bCs/>
+          <w:sz w:val="23"/>
+          <w:szCs w:val="23"/>
+        </w:rPr>
+        <w:t xml:space="preserve">Patrón </w:t>
+      </w:r>
+      <w:proofErr w:type="spellStart"/>
+      <w:r>
+        <w:rPr>
+          <w:b/>
+          <w:bCs/>
+          <w:sz w:val="23"/>
+          <w:szCs w:val="23"/>
+        </w:rPr>
+        <w:t>Decorator</w:t>
       </w:r>
       <w:proofErr w:type="spellEnd"/>
       <w:r>
@@ -2721,75 +2610,147 @@
           <w:sz w:val="23"/>
           <w:szCs w:val="23"/>
         </w:rPr>
-        <w:t>Son el conjunto de procesos que contribuyen, en forma sistémica, a satisfacer los requerimientos de la comunidad y de la Entidad para lograr el cumplimiento y los fines propios del Estado.</w:t>
-      </w:r>
-    </w:p>
-    <w:p>
-      <w:pPr>
-        <w:rPr>
-          <w:sz w:val="23"/>
-          <w:szCs w:val="23"/>
-        </w:rPr>
-      </w:pPr>
-      <w:r>
-        <w:rPr>
-          <w:b/>
-          <w:bCs/>
-          <w:sz w:val="23"/>
-          <w:szCs w:val="23"/>
-        </w:rPr>
-        <w:t xml:space="preserve">Mensajería: </w:t>
-      </w:r>
-      <w:r>
-        <w:rPr>
-          <w:sz w:val="23"/>
-          <w:szCs w:val="23"/>
-        </w:rPr>
-        <w:t>es la capa donde se crea el canal, un canal es un componente que procesa el mensaje a nivel de transporte y de protocolo.</w:t>
-      </w:r>
-    </w:p>
-    <w:p>
-      <w:pPr>
-        <w:rPr>
-          <w:sz w:val="23"/>
-          <w:szCs w:val="23"/>
-        </w:rPr>
-      </w:pPr>
-      <w:proofErr w:type="spellStart"/>
-      <w:r>
-        <w:rPr>
-          <w:b/>
-          <w:bCs/>
-          <w:sz w:val="23"/>
-          <w:szCs w:val="23"/>
-        </w:rPr>
-        <w:t>Message</w:t>
-      </w:r>
-      <w:proofErr w:type="spellEnd"/>
-      <w:r>
-        <w:rPr>
-          <w:b/>
-          <w:bCs/>
-          <w:sz w:val="23"/>
-          <w:szCs w:val="23"/>
-        </w:rPr>
-        <w:t xml:space="preserve"> Inspector: </w:t>
-      </w:r>
-      <w:r>
-        <w:rPr>
-          <w:sz w:val="23"/>
-          <w:szCs w:val="23"/>
-        </w:rPr>
-        <w:t>Es un objeto de extensibilidad que se puede utilizar en el cliente del modelo del servicio en tiempo de ejecución y enviarse mediante programación en tiempo de ejecución o a través de configuración, y que puede inspeccionar y modificar los mensajes una vez recibidos o antes de enviarse.</w:t>
-      </w:r>
-    </w:p>
-    <w:p>
-      <w:pPr>
-        <w:rPr>
-          <w:sz w:val="23"/>
-          <w:szCs w:val="23"/>
-        </w:rPr>
-      </w:pPr>
+        <w:t xml:space="preserve">Responde a la necesidad de añadir dinámicamente funcionalidad a un Objeto. Esto nos permite no tener que crear sucesivas clases que hereden de la primera incorporando la nueva funcionalidad, sino otras que la implementan y se aso-cian a la primera. </w:t>
+      </w:r>
+    </w:p>
+    <w:p>
+      <w:pPr>
+        <w:rPr>
+          <w:sz w:val="23"/>
+          <w:szCs w:val="23"/>
+        </w:rPr>
+      </w:pPr>
+      <w:r>
+        <w:rPr>
+          <w:b/>
+          <w:bCs/>
+          <w:sz w:val="23"/>
+          <w:szCs w:val="23"/>
+        </w:rPr>
+        <w:t xml:space="preserve">Proxy: </w:t>
+      </w:r>
+      <w:r>
+        <w:rPr>
+          <w:sz w:val="23"/>
+          <w:szCs w:val="23"/>
+        </w:rPr>
+        <w:t>Programa o dispositivo que realiza una acción en representación de otro.</w:t>
+      </w:r>
+    </w:p>
+    <w:p>
+      <w:pPr>
+        <w:rPr>
+          <w:sz w:val="23"/>
+          <w:szCs w:val="23"/>
+        </w:rPr>
+      </w:pPr>
+      <w:proofErr w:type="spellStart"/>
+      <w:r>
+        <w:rPr>
+          <w:b/>
+          <w:bCs/>
+          <w:sz w:val="23"/>
+          <w:szCs w:val="23"/>
+        </w:rPr>
+        <w:t>Reporting</w:t>
+      </w:r>
+      <w:proofErr w:type="spellEnd"/>
+      <w:r>
+        <w:rPr>
+          <w:b/>
+          <w:bCs/>
+          <w:sz w:val="23"/>
+          <w:szCs w:val="23"/>
+        </w:rPr>
+        <w:t xml:space="preserve"> </w:t>
+      </w:r>
+      <w:proofErr w:type="spellStart"/>
+      <w:r>
+        <w:rPr>
+          <w:b/>
+          <w:bCs/>
+          <w:sz w:val="23"/>
+          <w:szCs w:val="23"/>
+        </w:rPr>
+        <w:t>Services</w:t>
+      </w:r>
+      <w:proofErr w:type="spellEnd"/>
+      <w:r>
+        <w:rPr>
+          <w:b/>
+          <w:bCs/>
+          <w:sz w:val="23"/>
+          <w:szCs w:val="23"/>
+        </w:rPr>
+        <w:t xml:space="preserve">: </w:t>
+      </w:r>
+      <w:r>
+        <w:rPr>
+          <w:sz w:val="23"/>
+          <w:szCs w:val="23"/>
+        </w:rPr>
+        <w:t>Es una plataforma de informes basada en servidor que proporciona la funcionalidad completa de generación de informes para una gran variedad de orígenes de datos.</w:t>
+      </w:r>
+    </w:p>
+    <w:p>
+      <w:pPr>
+        <w:rPr>
+          <w:sz w:val="23"/>
+          <w:szCs w:val="23"/>
+        </w:rPr>
+      </w:pPr>
+      <w:proofErr w:type="spellStart"/>
+      <w:r>
+        <w:rPr>
+          <w:b/>
+          <w:bCs/>
+          <w:sz w:val="23"/>
+          <w:szCs w:val="23"/>
+        </w:rPr>
+        <w:t>Reflection</w:t>
+      </w:r>
+      <w:proofErr w:type="spellEnd"/>
+      <w:r>
+        <w:rPr>
+          <w:b/>
+          <w:bCs/>
+          <w:sz w:val="23"/>
+          <w:szCs w:val="23"/>
+        </w:rPr>
+        <w:t xml:space="preserve">: </w:t>
+      </w:r>
+      <w:r>
+        <w:rPr>
+          <w:sz w:val="23"/>
+          <w:szCs w:val="23"/>
+        </w:rPr>
+        <w:t xml:space="preserve">El patrón de reflexión otorga la habilidad a un programa para inspeccionar su estructura interna y poder modificar a ésta misma en tiempo de ejecución </w:t>
+      </w:r>
+      <w:proofErr w:type="gramStart"/>
+      <w:r>
+        <w:rPr>
+          <w:sz w:val="23"/>
+          <w:szCs w:val="23"/>
+        </w:rPr>
+        <w:t>y</w:t>
+      </w:r>
+      <w:proofErr w:type="gramEnd"/>
+      <w:r>
+        <w:rPr>
+          <w:sz w:val="23"/>
+          <w:szCs w:val="23"/>
+        </w:rPr>
+        <w:t xml:space="preserve"> por tanto, su comportamiento.</w:t>
+      </w:r>
+    </w:p>
+    <w:p>
+      <w:pPr>
+        <w:rPr>
+          <w:sz w:val="23"/>
+          <w:szCs w:val="23"/>
+        </w:rPr>
+      </w:pPr>
+      <w:proofErr w:type="spellStart"/>
       <w:r>
         <w:rPr>
           <w:b/>
@@ -2798,189 +2759,79 @@
           <w:szCs w:val="23"/>
         </w:rPr>
         <w:lastRenderedPageBreak/>
-        <w:t xml:space="preserve">Metadatos: </w:t>
-      </w:r>
-      <w:r>
-        <w:rPr>
-          <w:sz w:val="23"/>
-          <w:szCs w:val="23"/>
-        </w:rPr>
-        <w:t xml:space="preserve">Los metadatos expuestos por el servicio incluyen documentos de </w:t>
-      </w:r>
-      <w:proofErr w:type="spellStart"/>
-      <w:r>
-        <w:rPr>
-          <w:sz w:val="23"/>
-          <w:szCs w:val="23"/>
-        </w:rPr>
-        <w:t>esque-ma</w:t>
-      </w:r>
-      <w:proofErr w:type="spellEnd"/>
-      <w:r>
-        <w:rPr>
-          <w:sz w:val="23"/>
-          <w:szCs w:val="23"/>
-        </w:rPr>
-        <w:t xml:space="preserve"> XML, que definen el contrato de datos del servicio, y documentos WSDL, que des-criben los métodos del servicio.</w:t>
-      </w:r>
-    </w:p>
-    <w:p>
-      <w:pPr>
-        <w:rPr>
-          <w:sz w:val="23"/>
-          <w:szCs w:val="23"/>
-        </w:rPr>
-      </w:pPr>
-      <w:r>
-        <w:rPr>
-          <w:sz w:val="23"/>
-          <w:szCs w:val="23"/>
-        </w:rPr>
-        <w:t>Cuando se habilita, WCF genera automáticamente los metadatos para el servicio me-</w:t>
-      </w:r>
-      <w:proofErr w:type="spellStart"/>
-      <w:r>
-        <w:rPr>
-          <w:sz w:val="23"/>
-          <w:szCs w:val="23"/>
-        </w:rPr>
-        <w:t>diante</w:t>
-      </w:r>
-      <w:proofErr w:type="spellEnd"/>
-      <w:r>
-        <w:rPr>
-          <w:sz w:val="23"/>
-          <w:szCs w:val="23"/>
-        </w:rPr>
-        <w:t xml:space="preserve"> la inspección del servicio y sus extremos. Para publicar metadatos desde un servicio, se ha de habilitar explícitamente el comportamiento de los metadatos.</w:t>
-      </w:r>
-    </w:p>
-    <w:p>
-      <w:pPr>
-        <w:rPr>
-          <w:sz w:val="23"/>
-          <w:szCs w:val="23"/>
-        </w:rPr>
-      </w:pPr>
-      <w:r>
-        <w:rPr>
-          <w:b/>
-          <w:bCs/>
-          <w:sz w:val="23"/>
-          <w:szCs w:val="23"/>
-        </w:rPr>
-        <w:t xml:space="preserve">Microsoft Data Access </w:t>
-      </w:r>
-      <w:proofErr w:type="spellStart"/>
-      <w:r>
-        <w:rPr>
-          <w:b/>
-          <w:bCs/>
-          <w:sz w:val="23"/>
-          <w:szCs w:val="23"/>
-        </w:rPr>
-        <w:t>Application</w:t>
-      </w:r>
-      <w:proofErr w:type="spellEnd"/>
-      <w:r>
-        <w:rPr>
-          <w:b/>
-          <w:bCs/>
-          <w:sz w:val="23"/>
-          <w:szCs w:val="23"/>
-        </w:rPr>
-        <w:t xml:space="preserve"> Block: </w:t>
-      </w:r>
-      <w:r>
-        <w:rPr>
-          <w:sz w:val="23"/>
-          <w:szCs w:val="23"/>
-        </w:rPr>
-        <w:t>Con</w:t>
-      </w:r>
-      <w:r>
-        <w:rPr>
-          <w:sz w:val="23"/>
-          <w:szCs w:val="23"/>
-        </w:rPr>
-        <w:t>siste de un ensamblado denomina</w:t>
-      </w:r>
-      <w:r>
-        <w:rPr>
-          <w:sz w:val="23"/>
-          <w:szCs w:val="23"/>
-        </w:rPr>
-        <w:t>do "</w:t>
-      </w:r>
-      <w:proofErr w:type="spellStart"/>
-      <w:r>
-        <w:rPr>
-          <w:sz w:val="23"/>
-          <w:szCs w:val="23"/>
-        </w:rPr>
-        <w:t>Microsoft.ApplicationBlocks.Data</w:t>
-      </w:r>
-      <w:proofErr w:type="spellEnd"/>
-      <w:r>
-        <w:rPr>
-          <w:sz w:val="23"/>
-          <w:szCs w:val="23"/>
-        </w:rPr>
-        <w:t xml:space="preserve">", el cual contiene toda la funcionalidad necesaria para realizar la mayoría de las funciones de acceso a </w:t>
-      </w:r>
-      <w:r>
-        <w:rPr>
-          <w:sz w:val="23"/>
-          <w:szCs w:val="23"/>
-        </w:rPr>
-        <w:t>datos sobre la base de datos Mi</w:t>
-      </w:r>
-      <w:r>
-        <w:rPr>
-          <w:sz w:val="23"/>
-          <w:szCs w:val="23"/>
-        </w:rPr>
-        <w:t>crosoft SQL Server.</w:t>
-      </w:r>
-    </w:p>
-    <w:p>
-      <w:pPr>
-        <w:rPr>
-          <w:sz w:val="23"/>
-          <w:szCs w:val="23"/>
-        </w:rPr>
-      </w:pPr>
-      <w:r>
-        <w:rPr>
-          <w:b/>
-          <w:bCs/>
-          <w:sz w:val="23"/>
-          <w:szCs w:val="23"/>
-        </w:rPr>
-        <w:t xml:space="preserve">Módulo: </w:t>
-      </w:r>
-      <w:r>
-        <w:rPr>
-          <w:sz w:val="23"/>
-          <w:szCs w:val="23"/>
-        </w:rPr>
-        <w:t xml:space="preserve">Es el artefacto principal de las vistas de “tipo de módulos”. Se utilizan con el objetivo de descomponer el software en estructuras y definir responsabilidades sobre ellas. Los módulos pueden representar conceptos teóricos que pueden o no ser </w:t>
-      </w:r>
-      <w:proofErr w:type="spellStart"/>
-      <w:r>
-        <w:rPr>
-          <w:sz w:val="23"/>
-          <w:szCs w:val="23"/>
-        </w:rPr>
-        <w:t>volca</w:t>
-      </w:r>
-      <w:proofErr w:type="spellEnd"/>
-      <w:r>
-        <w:rPr>
-          <w:sz w:val="23"/>
-          <w:szCs w:val="23"/>
-        </w:rPr>
-        <w:t>-dos a estructuras físicas dentro del desarrollo.</w:t>
+        <w:t>ReportViewer</w:t>
+      </w:r>
+      <w:proofErr w:type="spellEnd"/>
+      <w:r>
+        <w:rPr>
+          <w:b/>
+          <w:bCs/>
+          <w:sz w:val="23"/>
+          <w:szCs w:val="23"/>
+        </w:rPr>
+        <w:t xml:space="preserve">: </w:t>
+      </w:r>
+      <w:r>
+        <w:rPr>
+          <w:sz w:val="23"/>
+          <w:szCs w:val="23"/>
+        </w:rPr>
+        <w:t>Es un control AJAX de ASP.NET que se utiliza para hospedar informes en proyectos de ASP.NET.</w:t>
+      </w:r>
+    </w:p>
+    <w:p>
+      <w:pPr>
+        <w:rPr>
+          <w:sz w:val="23"/>
+          <w:szCs w:val="23"/>
+        </w:rPr>
+      </w:pPr>
+      <w:proofErr w:type="spellStart"/>
+      <w:r>
+        <w:rPr>
+          <w:b/>
+          <w:bCs/>
+          <w:sz w:val="23"/>
+          <w:szCs w:val="23"/>
+        </w:rPr>
+        <w:t>Scale</w:t>
+      </w:r>
+      <w:proofErr w:type="spellEnd"/>
+      <w:r>
+        <w:rPr>
+          <w:b/>
+          <w:bCs/>
+          <w:sz w:val="23"/>
+          <w:szCs w:val="23"/>
+        </w:rPr>
+        <w:t xml:space="preserve"> </w:t>
+      </w:r>
+      <w:proofErr w:type="spellStart"/>
+      <w:r>
+        <w:rPr>
+          <w:b/>
+          <w:bCs/>
+          <w:sz w:val="23"/>
+          <w:szCs w:val="23"/>
+        </w:rPr>
+        <w:t>out</w:t>
+      </w:r>
+      <w:proofErr w:type="spellEnd"/>
+      <w:r>
+        <w:rPr>
+          <w:b/>
+          <w:bCs/>
+          <w:sz w:val="23"/>
+          <w:szCs w:val="23"/>
+        </w:rPr>
+        <w:t xml:space="preserve">: </w:t>
+      </w:r>
+      <w:r>
+        <w:rPr>
+          <w:sz w:val="23"/>
+          <w:szCs w:val="23"/>
+        </w:rPr>
+        <w:t>Escalabilidad horizontal consiste en añadir más máquinas a la aplicación, aumentando su número, aunque no necesariamente su potencia.</w:t>
       </w:r>
     </w:p>
     <w:p>
@@ -2999,7 +2850,27 @@
           <w:sz w:val="23"/>
           <w:szCs w:val="23"/>
         </w:rPr>
-        <w:t>Namespace</w:t>
+        <w:t>Service</w:t>
+      </w:r>
+      <w:proofErr w:type="spellEnd"/>
+      <w:r>
+        <w:rPr>
+          <w:b/>
+          <w:bCs/>
+          <w:sz w:val="23"/>
+          <w:szCs w:val="23"/>
+        </w:rPr>
+        <w:t xml:space="preserve"> Interface </w:t>
+      </w:r>
+      <w:proofErr w:type="spellStart"/>
+      <w:r>
+        <w:rPr>
+          <w:b/>
+          <w:bCs/>
+          <w:sz w:val="23"/>
+          <w:szCs w:val="23"/>
+        </w:rPr>
+        <w:t>Pattern</w:t>
       </w:r>
       <w:proofErr w:type="spellEnd"/>
       <w:r>
@@ -3017,176 +2888,651 @@
           <w:sz w:val="23"/>
           <w:szCs w:val="23"/>
         </w:rPr>
-        <w:t xml:space="preserve">se utiliza para declarar un ámbito que contiene un conjunto de objetos relacionados. Puede utilizar un espacio de nombres para organizar elementos de </w:t>
-      </w:r>
-      <w:proofErr w:type="spellStart"/>
-      <w:r>
+        <w:t>Se utiliza cuando se quiere que una clase que hace uso de los servicios proporcionados por otras clases, permanezca independiente de estas.</w:t>
+      </w:r>
+    </w:p>
+    <w:p>
+      <w:pPr>
+        <w:rPr>
+          <w:sz w:val="23"/>
+          <w:szCs w:val="23"/>
+        </w:rPr>
+      </w:pPr>
+      <w:r>
+        <w:rPr>
+          <w:b/>
+          <w:bCs/>
+          <w:sz w:val="23"/>
+          <w:szCs w:val="23"/>
+        </w:rPr>
+        <w:t xml:space="preserve">Servicios: </w:t>
+      </w:r>
+      <w:r>
+        <w:rPr>
+          <w:sz w:val="23"/>
+          <w:szCs w:val="23"/>
+        </w:rPr>
+        <w:t>Los servicios se definen como componentes de software auto-contenidos y reusables independientes de las aplicaciones que los ejecutan. Los servicios tienen interfaces bien definidas y deben ser capaces de proveer un mapeo uno a uno (1:1) entre las tareas de negocio y elementos de software.</w:t>
+      </w:r>
+    </w:p>
+    <w:p>
+      <w:pPr>
+        <w:rPr>
+          <w:sz w:val="23"/>
+          <w:szCs w:val="23"/>
+        </w:rPr>
+      </w:pPr>
+      <w:r>
+        <w:rPr>
+          <w:b/>
+          <w:bCs/>
+          <w:sz w:val="23"/>
+          <w:szCs w:val="23"/>
+        </w:rPr>
+        <w:t xml:space="preserve">Servicios Web: </w:t>
+      </w:r>
+      <w:r>
+        <w:rPr>
+          <w:sz w:val="23"/>
+          <w:szCs w:val="23"/>
+        </w:rPr>
+        <w:t xml:space="preserve">Un servicio web (en inglés, web </w:t>
+      </w:r>
+      <w:proofErr w:type="spellStart"/>
+      <w:r>
+        <w:rPr>
+          <w:sz w:val="23"/>
+          <w:szCs w:val="23"/>
+        </w:rPr>
+        <w:t>services</w:t>
+      </w:r>
+      <w:proofErr w:type="spellEnd"/>
+      <w:r>
+        <w:rPr>
+          <w:sz w:val="23"/>
+          <w:szCs w:val="23"/>
+        </w:rPr>
+        <w:t>) es una tecnología que utiliza un conjunto de protocolos y estándares que sirven para intercambiar datos entre aplicaciones. Distintas aplicaciones de software desarrolladas en lenguajes de programación diferentes, y ejecutadas sobre cualquier plataforma, pueden utilizar los servicios web para intercambiar datos en redes de ordenadores como Internet. La interoperabilidad se consigue mediante la adopción de estándares abiertos.</w:t>
+      </w:r>
+    </w:p>
+    <w:p>
+      <w:pPr>
+        <w:rPr>
+          <w:sz w:val="23"/>
+          <w:szCs w:val="23"/>
+        </w:rPr>
+      </w:pPr>
+      <w:r>
+        <w:rPr>
+          <w:b/>
+          <w:bCs/>
+          <w:sz w:val="23"/>
+          <w:szCs w:val="23"/>
+        </w:rPr>
+        <w:t xml:space="preserve">Sistemas Transversales: </w:t>
+      </w:r>
+      <w:r>
+        <w:rPr>
+          <w:sz w:val="23"/>
+          <w:szCs w:val="23"/>
+        </w:rPr>
+        <w:t>Son sistemas de obligatorio uso, administrados por una entidad gubernamental y las entidades deben registrar y/o reportar a esos sistemas.</w:t>
+      </w:r>
+    </w:p>
+    <w:p>
+      <w:pPr>
+        <w:rPr>
+          <w:sz w:val="23"/>
+          <w:szCs w:val="23"/>
+        </w:rPr>
+      </w:pPr>
+      <w:r>
+        <w:rPr>
+          <w:b/>
+          <w:bCs/>
+          <w:sz w:val="23"/>
+          <w:szCs w:val="23"/>
+        </w:rPr>
+        <w:t xml:space="preserve">Sistemas Locales (Entidades): </w:t>
+      </w:r>
+      <w:r>
+        <w:rPr>
+          <w:sz w:val="23"/>
+          <w:szCs w:val="23"/>
+        </w:rPr>
+        <w:t>Aplicativos propios de las entidades que hacen parte del PGN, en los que registran los procesos administrativos y/o misionales, que generan información para ser cargada en el SIIF Nación y generan reportes e información que requiere la Entidad en su operatividad.</w:t>
+      </w:r>
+    </w:p>
+    <w:p>
+      <w:pPr>
+        <w:rPr>
+          <w:sz w:val="23"/>
+          <w:szCs w:val="23"/>
+        </w:rPr>
+      </w:pPr>
+      <w:r>
+        <w:rPr>
+          <w:b/>
+          <w:bCs/>
+          <w:sz w:val="23"/>
+          <w:szCs w:val="23"/>
+        </w:rPr>
+        <w:t xml:space="preserve">SQL Server: </w:t>
+      </w:r>
+      <w:r>
+        <w:rPr>
+          <w:sz w:val="23"/>
+          <w:szCs w:val="23"/>
+        </w:rPr>
+        <w:t>Es un sistema de gestión de bases de datos relacionales (RDBMS) de Microsoft que está diseñado para el entorno empresarial.</w:t>
+      </w:r>
+    </w:p>
+    <w:p>
+      <w:pPr>
+        <w:rPr>
+          <w:sz w:val="23"/>
+          <w:szCs w:val="23"/>
+        </w:rPr>
+      </w:pPr>
+      <w:proofErr w:type="spellStart"/>
+      <w:r>
+        <w:rPr>
+          <w:b/>
+          <w:bCs/>
+          <w:sz w:val="23"/>
+          <w:szCs w:val="23"/>
+        </w:rPr>
+        <w:t>Stakeholder</w:t>
+      </w:r>
+      <w:proofErr w:type="spellEnd"/>
+      <w:r>
+        <w:rPr>
+          <w:b/>
+          <w:bCs/>
+          <w:sz w:val="23"/>
+          <w:szCs w:val="23"/>
+        </w:rPr>
+        <w:t xml:space="preserve">: </w:t>
+      </w:r>
+      <w:r>
+        <w:rPr>
+          <w:sz w:val="23"/>
+          <w:szCs w:val="23"/>
+        </w:rPr>
+        <w:t>Es una palabra del inglés que, en el ámbito empresarial, significa 'interesado' o 'parte interesada', y que se refiere a todas aquellas personas u organizaciones afectadas por las actividades y las decisiones de una empresa.</w:t>
+      </w:r>
+    </w:p>
+    <w:p>
+      <w:pPr>
+        <w:rPr>
+          <w:sz w:val="23"/>
+          <w:szCs w:val="23"/>
+        </w:rPr>
+      </w:pPr>
+      <w:r>
+        <w:rPr>
+          <w:b/>
+          <w:bCs/>
+          <w:sz w:val="23"/>
+          <w:szCs w:val="23"/>
+        </w:rPr>
+        <w:t xml:space="preserve">Store </w:t>
+      </w:r>
+      <w:proofErr w:type="spellStart"/>
+      <w:r>
+        <w:rPr>
+          <w:b/>
+          <w:bCs/>
+          <w:sz w:val="23"/>
+          <w:szCs w:val="23"/>
+        </w:rPr>
+        <w:t>Procedure</w:t>
+      </w:r>
+      <w:proofErr w:type="spellEnd"/>
+      <w:r>
+        <w:rPr>
+          <w:b/>
+          <w:bCs/>
+          <w:sz w:val="23"/>
+          <w:szCs w:val="23"/>
+        </w:rPr>
+        <w:t xml:space="preserve"> (procedimiento almacenado): </w:t>
+      </w:r>
+      <w:r>
+        <w:rPr>
+          <w:sz w:val="23"/>
+          <w:szCs w:val="23"/>
+        </w:rPr>
+        <w:t xml:space="preserve">Es un programa (o procedimiento) el cual es almacenado físicamente en una base de datos. La ventaja de utilizar un procedimiento almacenado en respuesta a una petición de </w:t>
+      </w:r>
+      <w:proofErr w:type="gramStart"/>
+      <w:r>
+        <w:rPr>
+          <w:sz w:val="23"/>
+          <w:szCs w:val="23"/>
+        </w:rPr>
+        <w:t>usuario,</w:t>
+      </w:r>
+      <w:proofErr w:type="gramEnd"/>
+      <w:r>
+        <w:rPr>
+          <w:sz w:val="23"/>
+          <w:szCs w:val="23"/>
+        </w:rPr>
+        <w:t xml:space="preserve"> es la ejecución directa en el motor de bases de datos, el cual usualmente corre en un servidor separado. Como tal, posee acceso directo a los datos que necesita manipular y sólo necesita enviar sus resultados de regreso al usuario, deshaciéndose de la sobrecarga resultante de comunicar grandes cantidades de datos salientes y entrantes.</w:t>
+      </w:r>
+    </w:p>
+    <w:p>
+      <w:pPr>
+        <w:rPr>
+          <w:sz w:val="23"/>
+          <w:szCs w:val="23"/>
+        </w:rPr>
+      </w:pPr>
+      <w:r>
+        <w:rPr>
+          <w:b/>
+          <w:bCs/>
+          <w:sz w:val="23"/>
+          <w:szCs w:val="23"/>
+        </w:rPr>
+        <w:t xml:space="preserve">Tiempo de ejecución: </w:t>
+      </w:r>
+      <w:r>
+        <w:rPr>
+          <w:sz w:val="23"/>
+          <w:szCs w:val="23"/>
+        </w:rPr>
+        <w:t>Instancia los nuevos servicios y su comportamiento.</w:t>
+      </w:r>
+    </w:p>
+    <w:p>
+      <w:pPr>
+        <w:rPr>
+          <w:sz w:val="23"/>
+          <w:szCs w:val="23"/>
+        </w:rPr>
+      </w:pPr>
+      <w:r>
+        <w:rPr>
+          <w:b/>
+          <w:bCs/>
+          <w:sz w:val="23"/>
+          <w:szCs w:val="23"/>
+        </w:rPr>
+        <w:t xml:space="preserve">Tipos de vistas: </w:t>
+      </w:r>
+      <w:r>
+        <w:rPr>
+          <w:sz w:val="23"/>
+          <w:szCs w:val="23"/>
+        </w:rPr>
+        <w:t xml:space="preserve">En el presente documento se pueden identificar tres tipos de vistas: Vistas orientadas a mostrar aspectos estáticos del software como su descomposición en estructuras </w:t>
+      </w:r>
+      <w:r>
+        <w:rPr>
+          <w:sz w:val="23"/>
+          <w:szCs w:val="23"/>
+        </w:rPr>
+        <w:lastRenderedPageBreak/>
+        <w:t>(tipo de vista de módulos), vistas cuyo propósito es mostrar aspectos dinámicos de comunicación, procesamiento, concurrencia, ejecución, etc. (tipo de vista de componentes y conectores) y vistas orientadas a asignar las estructuras identifica-das a recursos físicos de hardware o de sistema operativo (tipo de vista de asignación).</w:t>
+      </w:r>
+    </w:p>
+    <w:p>
+      <w:pPr>
+        <w:rPr>
+          <w:sz w:val="23"/>
+          <w:szCs w:val="23"/>
+        </w:rPr>
+      </w:pPr>
+      <w:r>
+        <w:rPr>
+          <w:b/>
+          <w:bCs/>
+          <w:sz w:val="23"/>
+          <w:szCs w:val="23"/>
+        </w:rPr>
+        <w:t xml:space="preserve">Transacciones: </w:t>
+      </w:r>
+      <w:r>
+        <w:rPr>
+          <w:sz w:val="23"/>
+          <w:szCs w:val="23"/>
+        </w:rPr>
+        <w:t xml:space="preserve">Son unidades lógicas de trabajo. Son un conjunto de acciones de </w:t>
+      </w:r>
+      <w:proofErr w:type="spellStart"/>
+      <w:r>
+        <w:rPr>
+          <w:sz w:val="23"/>
+          <w:szCs w:val="23"/>
+        </w:rPr>
+        <w:t>ne-gocio</w:t>
+      </w:r>
+      <w:proofErr w:type="spellEnd"/>
+      <w:r>
+        <w:rPr>
+          <w:sz w:val="23"/>
+          <w:szCs w:val="23"/>
+        </w:rPr>
+        <w:t xml:space="preserve"> o de su administración con un sentido lógico para el usuario. En SIIF NACIÓN corresponde prácticamente uno a uno con los Casos de Uso de Sistema. SIIF NACIÓN está especificado de tal forma que parte de la funcionalidad gira alrededor de este con-</w:t>
+      </w:r>
+      <w:proofErr w:type="spellStart"/>
+      <w:r>
+        <w:rPr>
+          <w:sz w:val="23"/>
+          <w:szCs w:val="23"/>
+        </w:rPr>
+        <w:t>cepto</w:t>
+      </w:r>
+      <w:proofErr w:type="spellEnd"/>
+      <w:r>
+        <w:rPr>
+          <w:sz w:val="23"/>
+          <w:szCs w:val="23"/>
+        </w:rPr>
+        <w:t>: una transacción es un elemento con propiedades claves de seguridad, una transacción es una un paso dentro de un proceso, una transacción tiene propiedades.</w:t>
+      </w:r>
+    </w:p>
+    <w:p>
+      <w:pPr>
+        <w:rPr>
+          <w:sz w:val="23"/>
+          <w:szCs w:val="23"/>
+        </w:rPr>
+      </w:pPr>
+      <w:proofErr w:type="spellStart"/>
+      <w:r>
+        <w:rPr>
+          <w:b/>
+          <w:bCs/>
+          <w:sz w:val="23"/>
+          <w:szCs w:val="23"/>
+        </w:rPr>
+        <w:t>Viewpoint</w:t>
+      </w:r>
+      <w:proofErr w:type="spellEnd"/>
+      <w:r>
+        <w:rPr>
+          <w:b/>
+          <w:bCs/>
+          <w:sz w:val="23"/>
+          <w:szCs w:val="23"/>
+        </w:rPr>
+        <w:t xml:space="preserve">: </w:t>
+      </w:r>
+      <w:r>
+        <w:rPr>
+          <w:sz w:val="23"/>
+          <w:szCs w:val="23"/>
+        </w:rPr>
+        <w:t xml:space="preserve">Son puntos de vistas sobre intereses específicos de los </w:t>
+      </w:r>
+      <w:proofErr w:type="spellStart"/>
+      <w:r>
+        <w:rPr>
+          <w:sz w:val="23"/>
+          <w:szCs w:val="23"/>
+        </w:rPr>
+        <w:t>Stakeholders</w:t>
+      </w:r>
+      <w:proofErr w:type="spellEnd"/>
+      <w:r>
+        <w:rPr>
+          <w:sz w:val="23"/>
+          <w:szCs w:val="23"/>
+        </w:rPr>
+        <w:t xml:space="preserve"> del sistema</w:t>
+      </w:r>
+      <w:r>
+        <w:rPr>
+          <w:sz w:val="23"/>
+          <w:szCs w:val="23"/>
+        </w:rPr>
+        <w:t>.</w:t>
+      </w:r>
+    </w:p>
+    <w:p>
+      <w:pPr>
+        <w:rPr>
+          <w:sz w:val="23"/>
+          <w:szCs w:val="23"/>
+        </w:rPr>
+      </w:pPr>
+      <w:r>
+        <w:rPr>
+          <w:b/>
+          <w:bCs/>
+          <w:sz w:val="23"/>
+          <w:szCs w:val="23"/>
+        </w:rPr>
+        <w:t xml:space="preserve">Vistas: </w:t>
+      </w:r>
+      <w:r>
+        <w:rPr>
+          <w:sz w:val="23"/>
+          <w:szCs w:val="23"/>
+        </w:rPr>
+        <w:t>Es el concepto fundamental asociado a la documentación de software. La ar-</w:t>
+      </w:r>
+      <w:proofErr w:type="spellStart"/>
+      <w:r>
+        <w:rPr>
+          <w:sz w:val="23"/>
+          <w:szCs w:val="23"/>
+        </w:rPr>
+        <w:t>quitectura</w:t>
+      </w:r>
+      <w:proofErr w:type="spellEnd"/>
+      <w:r>
+        <w:rPr>
+          <w:sz w:val="23"/>
+          <w:szCs w:val="23"/>
+        </w:rPr>
+        <w:t xml:space="preserve"> de un sistema es una entidad demasiado compleja como para ser detallada en un formato de “dimensión única”.</w:t>
+      </w:r>
+    </w:p>
+    <w:p>
+      <w:pPr>
+        <w:rPr>
+          <w:sz w:val="23"/>
+          <w:szCs w:val="23"/>
+        </w:rPr>
+      </w:pPr>
+      <w:r>
+        <w:rPr>
+          <w:sz w:val="23"/>
+          <w:szCs w:val="23"/>
+        </w:rPr>
+        <w:t xml:space="preserve">Las vistas representan diferentes metas y usos de la documentación y exponen </w:t>
+      </w:r>
+      <w:proofErr w:type="spellStart"/>
+      <w:r>
+        <w:rPr>
+          <w:sz w:val="23"/>
+          <w:szCs w:val="23"/>
+        </w:rPr>
+        <w:t>diferen</w:t>
+      </w:r>
+      <w:proofErr w:type="spellEnd"/>
+      <w:r>
+        <w:rPr>
+          <w:sz w:val="23"/>
+          <w:szCs w:val="23"/>
+        </w:rPr>
+        <w:t>-tes atributos de calidad a distintos niveles dentro del sistema.</w:t>
+      </w:r>
+    </w:p>
+    <w:p>
+      <w:pPr>
+        <w:rPr>
+          <w:sz w:val="23"/>
+          <w:szCs w:val="23"/>
+        </w:rPr>
+      </w:pPr>
+      <w:r>
+        <w:rPr>
+          <w:b/>
+          <w:bCs/>
+          <w:sz w:val="23"/>
+          <w:szCs w:val="23"/>
+        </w:rPr>
+        <w:t xml:space="preserve">Vista de Módulo: </w:t>
+      </w:r>
+      <w:r>
+        <w:rPr>
+          <w:sz w:val="23"/>
+          <w:szCs w:val="23"/>
+        </w:rPr>
+        <w:t>Describen como el sistema es estructurado en un conjunto de unida-des de código.</w:t>
+      </w:r>
+    </w:p>
+    <w:p>
+      <w:pPr>
+        <w:rPr>
+          <w:sz w:val="23"/>
+          <w:szCs w:val="23"/>
+        </w:rPr>
+      </w:pPr>
+      <w:r>
+        <w:rPr>
+          <w:b/>
+          <w:bCs/>
+          <w:sz w:val="23"/>
+          <w:szCs w:val="23"/>
+        </w:rPr>
+        <w:t xml:space="preserve">Vista de Componentes y Conectores: </w:t>
+      </w:r>
+      <w:r>
+        <w:rPr>
+          <w:sz w:val="23"/>
+          <w:szCs w:val="23"/>
+        </w:rPr>
+        <w:t>Describen como el sistema es estructurado como un conjunto de elementos que interactúan en tiempo de ejecución.</w:t>
+      </w:r>
+    </w:p>
+    <w:p>
+      <w:pPr>
+        <w:rPr>
+          <w:sz w:val="23"/>
+          <w:szCs w:val="23"/>
+        </w:rPr>
+      </w:pPr>
+      <w:r>
+        <w:rPr>
+          <w:b/>
+          <w:bCs/>
+          <w:sz w:val="23"/>
+          <w:szCs w:val="23"/>
+        </w:rPr>
+        <w:t xml:space="preserve">Vista de Asignación / Ubicación: </w:t>
+      </w:r>
+      <w:r>
+        <w:rPr>
+          <w:sz w:val="23"/>
+          <w:szCs w:val="23"/>
+        </w:rPr>
+        <w:t>Describe como el sistema se relaciona con elementos no-software en su entorno. Es decir, como los componentes son asignados a los recursos físicos.</w:t>
+      </w:r>
+    </w:p>
+    <w:p>
+      <w:pPr>
         <w:rPr>
           <w:color w:val="212121"/>
           <w:sz w:val="23"/>
           <w:szCs w:val="23"/>
         </w:rPr>
-        <w:t>códi-go</w:t>
-      </w:r>
-      <w:proofErr w:type="spellEnd"/>
+      </w:pPr>
+      <w:r>
+        <w:rPr>
+          <w:b/>
+          <w:bCs/>
+          <w:sz w:val="23"/>
+          <w:szCs w:val="23"/>
+        </w:rPr>
+        <w:t xml:space="preserve">Visual Studio: </w:t>
+      </w:r>
       <w:r>
         <w:rPr>
           <w:color w:val="212121"/>
           <w:sz w:val="23"/>
           <w:szCs w:val="23"/>
         </w:rPr>
-        <w:t xml:space="preserve"> y crear tipos globales únicos.</w:t>
-      </w:r>
-    </w:p>
-    <w:p>
-      <w:pPr>
-        <w:rPr>
-          <w:sz w:val="23"/>
-          <w:szCs w:val="23"/>
-        </w:rPr>
-      </w:pPr>
-      <w:r>
-        <w:rPr>
-          <w:b/>
-          <w:bCs/>
-          <w:sz w:val="23"/>
-          <w:szCs w:val="23"/>
-        </w:rPr>
-        <w:t xml:space="preserve">Nueva Arquitectura: </w:t>
-      </w:r>
-      <w:r>
-        <w:rPr>
-          <w:sz w:val="23"/>
-          <w:szCs w:val="23"/>
-        </w:rPr>
-        <w:t>Describe la arquitectura con la que se implementan los nuevos módulos que se han ido desarrollando para SIIF Nación (Ej. CUN, DYC).</w:t>
-      </w:r>
-    </w:p>
-    <w:p>
-      <w:pPr>
-        <w:rPr>
-          <w:sz w:val="23"/>
-          <w:szCs w:val="23"/>
-        </w:rPr>
-      </w:pPr>
-      <w:r>
-        <w:rPr>
-          <w:b/>
-          <w:bCs/>
-          <w:sz w:val="23"/>
-          <w:szCs w:val="23"/>
-        </w:rPr>
-        <w:t xml:space="preserve">Objeto: </w:t>
-      </w:r>
-      <w:r>
-        <w:rPr>
-          <w:sz w:val="23"/>
-          <w:szCs w:val="23"/>
-        </w:rPr>
-        <w:t>Es una unidad dentro de un programa de computadora que consta de un esta-do y de un comportamiento.</w:t>
-      </w:r>
-    </w:p>
-    <w:p>
-      <w:pPr>
-        <w:rPr>
-          <w:sz w:val="23"/>
-          <w:szCs w:val="23"/>
-        </w:rPr>
-      </w:pPr>
-      <w:r>
-        <w:rPr>
-          <w:b/>
-          <w:bCs/>
-          <w:sz w:val="23"/>
-          <w:szCs w:val="23"/>
-        </w:rPr>
-        <w:t xml:space="preserve">Página Maestra: </w:t>
-      </w:r>
-      <w:r>
-        <w:rPr>
-          <w:sz w:val="23"/>
-          <w:szCs w:val="23"/>
-        </w:rPr>
-        <w:t>Permiten crear un diseño coherente de las páginas de la aplicación. Una sola página maestra define la apariencia y el comportamiento estándar que desea para todas las páginas (o un grupo de páginas) en su aplicación</w:t>
-      </w:r>
-    </w:p>
-    <w:p>
-      <w:pPr>
-        <w:rPr>
-          <w:sz w:val="23"/>
-          <w:szCs w:val="23"/>
-        </w:rPr>
-      </w:pPr>
-      <w:r>
-        <w:rPr>
-          <w:b/>
-          <w:bCs/>
-          <w:sz w:val="23"/>
-          <w:szCs w:val="23"/>
-        </w:rPr>
-        <w:t xml:space="preserve">Patrón de Arquitectura de software: </w:t>
-      </w:r>
-      <w:r>
-        <w:rPr>
-          <w:sz w:val="23"/>
-          <w:szCs w:val="23"/>
-        </w:rPr>
-        <w:t>Los patrones ar</w:t>
-      </w:r>
-      <w:r>
-        <w:rPr>
-          <w:sz w:val="23"/>
-          <w:szCs w:val="23"/>
-        </w:rPr>
-        <w:t>quitectónicos, o patrones de ar</w:t>
-      </w:r>
-      <w:r>
-        <w:rPr>
-          <w:sz w:val="23"/>
-          <w:szCs w:val="23"/>
-        </w:rPr>
-        <w:t>quitectura, también llamados arquetipos ofrecen soluciones a problemas de arquitectura de software en ingeniería de software.</w:t>
-      </w:r>
-      <w:r>
-        <w:rPr>
-          <w:sz w:val="23"/>
-          <w:szCs w:val="23"/>
-        </w:rPr>
-        <w:t xml:space="preserve"> Dan una descripción de los ele</w:t>
-      </w:r>
-      <w:r>
-        <w:rPr>
-          <w:sz w:val="23"/>
-          <w:szCs w:val="23"/>
-        </w:rPr>
-        <w:t>mentos y el tipo de relación que tienen junto con un conjunto de restricciones sobre cómo pueden ser usados.</w:t>
-      </w:r>
-    </w:p>
-    <w:p>
-      <w:pPr>
-        <w:rPr>
-          <w:sz w:val="23"/>
-          <w:szCs w:val="23"/>
-        </w:rPr>
-      </w:pPr>
-      <w:r>
-        <w:rPr>
-          <w:b/>
-          <w:bCs/>
-          <w:sz w:val="23"/>
-          <w:szCs w:val="23"/>
-        </w:rPr>
-        <w:t xml:space="preserve">Patrón </w:t>
-      </w:r>
-      <w:proofErr w:type="spellStart"/>
-      <w:r>
-        <w:rPr>
-          <w:b/>
-          <w:bCs/>
-          <w:sz w:val="23"/>
-          <w:szCs w:val="23"/>
-        </w:rPr>
-        <w:t>Decorator</w:t>
+        <w:t>Es un conjunto completo de herramientas de desarrollo para la generación de aplicaciones web ASP.NET, Servicios Web XML, aplicaciones de escritorio y aplicaciones móviles.</w:t>
+      </w:r>
+    </w:p>
+    <w:p>
+      <w:pPr>
+        <w:rPr>
+          <w:color w:val="212121"/>
+          <w:sz w:val="23"/>
+          <w:szCs w:val="23"/>
+        </w:rPr>
+      </w:pPr>
+      <w:r>
+        <w:rPr>
+          <w:b/>
+          <w:bCs/>
+          <w:sz w:val="23"/>
+          <w:szCs w:val="23"/>
+        </w:rPr>
+        <w:t xml:space="preserve">Web Forms: </w:t>
+      </w:r>
+      <w:r>
+        <w:rPr>
+          <w:color w:val="212121"/>
+          <w:sz w:val="23"/>
+          <w:szCs w:val="23"/>
+        </w:rPr>
+        <w:t>Son páginas que los usuarios solicitan a través de su navegador y que forman la interfaz de usuario (UI) que da su apariencia a sus aplicaciones web. Estas páginas están escritas usando una combinación de HTML, controles de servidor y código de servidor. Cuando los usuarios solicitan una página, se compila y se ejecuta en el servidor y, a continuación, genera el código HTML que el navegador puede mostrar.</w:t>
+      </w:r>
+    </w:p>
+    <w:p>
+      <w:pPr>
+        <w:rPr>
+          <w:color w:val="212121"/>
+          <w:sz w:val="23"/>
+          <w:szCs w:val="23"/>
+        </w:rPr>
+      </w:pPr>
+      <w:r>
+        <w:rPr>
+          <w:b/>
+          <w:bCs/>
+          <w:sz w:val="23"/>
+          <w:szCs w:val="23"/>
+        </w:rPr>
+        <w:t>WS-</w:t>
+      </w:r>
+      <w:proofErr w:type="spellStart"/>
+      <w:r>
+        <w:rPr>
+          <w:b/>
+          <w:bCs/>
+          <w:sz w:val="23"/>
+          <w:szCs w:val="23"/>
+        </w:rPr>
+        <w:t>Reliable</w:t>
+      </w:r>
+      <w:proofErr w:type="spellEnd"/>
+      <w:r>
+        <w:rPr>
+          <w:b/>
+          <w:bCs/>
+          <w:sz w:val="23"/>
+          <w:szCs w:val="23"/>
+        </w:rPr>
+        <w:t xml:space="preserve"> </w:t>
+      </w:r>
+      <w:proofErr w:type="spellStart"/>
+      <w:r>
+        <w:rPr>
+          <w:b/>
+          <w:bCs/>
+          <w:sz w:val="23"/>
+          <w:szCs w:val="23"/>
+        </w:rPr>
+        <w:t>Messaging</w:t>
       </w:r>
       <w:proofErr w:type="spellEnd"/>
       <w:r>
@@ -3200,476 +3546,12 @@
       </w:r>
       <w:r>
         <w:rPr>
-          <w:sz w:val="23"/>
-          <w:szCs w:val="23"/>
-        </w:rPr>
-        <w:t>Responde a la necesidad de añadir dinámicamente funcionalidad a un Objeto. Esto nos permite no tener que crear sucesivas clases que hereden de la</w:t>
-      </w:r>
-      <w:r>
-        <w:rPr>
-          <w:sz w:val="23"/>
-          <w:szCs w:val="23"/>
-        </w:rPr>
-        <w:t xml:space="preserve"> </w:t>
-      </w:r>
-      <w:r>
-        <w:rPr>
-          <w:sz w:val="23"/>
-          <w:szCs w:val="23"/>
-        </w:rPr>
-        <w:t>primera incorporando la nueva funcionalidad, sino otras que la implementan y se aso-cian a la primera.</w:t>
-      </w:r>
-      <w:r>
-        <w:rPr>
-          <w:sz w:val="23"/>
-          <w:szCs w:val="23"/>
-        </w:rPr>
-        <w:t xml:space="preserve"> </w:t>
-      </w:r>
-    </w:p>
-    <w:p>
-      <w:pPr>
-        <w:rPr>
-          <w:sz w:val="23"/>
-          <w:szCs w:val="23"/>
-        </w:rPr>
-      </w:pPr>
-      <w:r>
-        <w:rPr>
-          <w:b/>
-          <w:bCs/>
-          <w:sz w:val="23"/>
-          <w:szCs w:val="23"/>
-        </w:rPr>
-        <w:t xml:space="preserve">Proxy: </w:t>
-      </w:r>
-      <w:r>
-        <w:rPr>
-          <w:sz w:val="23"/>
-          <w:szCs w:val="23"/>
-        </w:rPr>
-        <w:t>Programa o dispositivo que realiza una acción en representación de otro.</w:t>
-      </w:r>
-    </w:p>
-    <w:p>
-      <w:pPr>
-        <w:rPr>
-          <w:sz w:val="23"/>
-          <w:szCs w:val="23"/>
-        </w:rPr>
-      </w:pPr>
-      <w:proofErr w:type="spellStart"/>
-      <w:r>
-        <w:rPr>
-          <w:b/>
-          <w:bCs/>
-          <w:sz w:val="23"/>
-          <w:szCs w:val="23"/>
-        </w:rPr>
-        <w:t>Reporting</w:t>
-      </w:r>
-      <w:proofErr w:type="spellEnd"/>
-      <w:r>
-        <w:rPr>
-          <w:b/>
-          <w:bCs/>
-          <w:sz w:val="23"/>
-          <w:szCs w:val="23"/>
-        </w:rPr>
-        <w:t xml:space="preserve"> </w:t>
-      </w:r>
-      <w:proofErr w:type="spellStart"/>
-      <w:r>
-        <w:rPr>
-          <w:b/>
-          <w:bCs/>
-          <w:sz w:val="23"/>
-          <w:szCs w:val="23"/>
-        </w:rPr>
-        <w:t>Services</w:t>
-      </w:r>
-      <w:proofErr w:type="spellEnd"/>
-      <w:r>
-        <w:rPr>
-          <w:b/>
-          <w:bCs/>
-          <w:sz w:val="23"/>
-          <w:szCs w:val="23"/>
-        </w:rPr>
-        <w:t xml:space="preserve">: </w:t>
-      </w:r>
-      <w:r>
-        <w:rPr>
-          <w:sz w:val="23"/>
-          <w:szCs w:val="23"/>
-        </w:rPr>
-        <w:t>Es una plataforma de informes basada en servidor que proporciona la funcionalidad completa de generación de informes para una gran variedad de orígenes de datos.</w:t>
-      </w:r>
-    </w:p>
-    <w:p>
-      <w:pPr>
-        <w:rPr>
-          <w:sz w:val="23"/>
-          <w:szCs w:val="23"/>
-        </w:rPr>
-      </w:pPr>
-      <w:proofErr w:type="spellStart"/>
-      <w:r>
-        <w:rPr>
-          <w:b/>
-          <w:bCs/>
-          <w:sz w:val="23"/>
-          <w:szCs w:val="23"/>
-        </w:rPr>
-        <w:lastRenderedPageBreak/>
-        <w:t>Reflection</w:t>
-      </w:r>
-      <w:proofErr w:type="spellEnd"/>
-      <w:r>
-        <w:rPr>
-          <w:b/>
-          <w:bCs/>
-          <w:sz w:val="23"/>
-          <w:szCs w:val="23"/>
-        </w:rPr>
-        <w:t xml:space="preserve">: </w:t>
-      </w:r>
-      <w:r>
-        <w:rPr>
-          <w:sz w:val="23"/>
-          <w:szCs w:val="23"/>
-        </w:rPr>
-        <w:t>El patrón de reflexión otorga la habilidad a un programa para inspeccionar su estructura interna y poder modificar a ésta misma en tiempo de ejecución y por tan-to, su comportamiento.</w:t>
-      </w:r>
-    </w:p>
-    <w:p>
-      <w:pPr>
-        <w:rPr>
-          <w:sz w:val="23"/>
-          <w:szCs w:val="23"/>
-        </w:rPr>
-      </w:pPr>
-      <w:proofErr w:type="spellStart"/>
-      <w:r>
-        <w:rPr>
-          <w:b/>
-          <w:bCs/>
-          <w:sz w:val="23"/>
-          <w:szCs w:val="23"/>
-        </w:rPr>
-        <w:t>ReportViewer</w:t>
-      </w:r>
-      <w:proofErr w:type="spellEnd"/>
-      <w:r>
-        <w:rPr>
-          <w:b/>
-          <w:bCs/>
-          <w:sz w:val="23"/>
-          <w:szCs w:val="23"/>
-        </w:rPr>
-        <w:t xml:space="preserve">: </w:t>
-      </w:r>
-      <w:r>
-        <w:rPr>
-          <w:sz w:val="23"/>
-          <w:szCs w:val="23"/>
-        </w:rPr>
-        <w:t>Es un control AJAX de ASP.NET que se utiliza para hospedar informes en proyectos de ASP.NET.</w:t>
-      </w:r>
-    </w:p>
-    <w:p>
-      <w:pPr>
-        <w:rPr>
-          <w:sz w:val="23"/>
-          <w:szCs w:val="23"/>
-        </w:rPr>
-      </w:pPr>
-      <w:proofErr w:type="spellStart"/>
-      <w:r>
-        <w:rPr>
-          <w:b/>
-          <w:bCs/>
-          <w:sz w:val="23"/>
-          <w:szCs w:val="23"/>
-        </w:rPr>
-        <w:t>Scale</w:t>
-      </w:r>
-      <w:proofErr w:type="spellEnd"/>
-      <w:r>
-        <w:rPr>
-          <w:b/>
-          <w:bCs/>
-          <w:sz w:val="23"/>
-          <w:szCs w:val="23"/>
-        </w:rPr>
-        <w:t xml:space="preserve"> </w:t>
-      </w:r>
-      <w:proofErr w:type="spellStart"/>
-      <w:r>
-        <w:rPr>
-          <w:b/>
-          <w:bCs/>
-          <w:sz w:val="23"/>
-          <w:szCs w:val="23"/>
-        </w:rPr>
-        <w:t>out</w:t>
-      </w:r>
-      <w:proofErr w:type="spellEnd"/>
-      <w:r>
-        <w:rPr>
-          <w:b/>
-          <w:bCs/>
-          <w:sz w:val="23"/>
-          <w:szCs w:val="23"/>
-        </w:rPr>
-        <w:t xml:space="preserve">: </w:t>
-      </w:r>
-      <w:r>
-        <w:rPr>
-          <w:sz w:val="23"/>
-          <w:szCs w:val="23"/>
-        </w:rPr>
-        <w:t>Escalabilidad horizontal consiste en añadir más máquinas a la aplicación, aumentando su número, aunque no necesariamente su potencia.</w:t>
-      </w:r>
-    </w:p>
-    <w:p>
-      <w:pPr>
-        <w:rPr>
           <w:color w:val="212121"/>
           <w:sz w:val="23"/>
           <w:szCs w:val="23"/>
         </w:rPr>
-      </w:pPr>
-      <w:proofErr w:type="spellStart"/>
-      <w:r>
-        <w:rPr>
-          <w:b/>
-          <w:bCs/>
-          <w:sz w:val="23"/>
-          <w:szCs w:val="23"/>
-        </w:rPr>
-        <w:t>Service</w:t>
-      </w:r>
-      <w:proofErr w:type="spellEnd"/>
-      <w:r>
-        <w:rPr>
-          <w:b/>
-          <w:bCs/>
-          <w:sz w:val="23"/>
-          <w:szCs w:val="23"/>
-        </w:rPr>
-        <w:t xml:space="preserve"> Interface </w:t>
-      </w:r>
-      <w:proofErr w:type="spellStart"/>
-      <w:r>
-        <w:rPr>
-          <w:b/>
-          <w:bCs/>
-          <w:sz w:val="23"/>
-          <w:szCs w:val="23"/>
-        </w:rPr>
-        <w:t>Pattern</w:t>
-      </w:r>
-      <w:proofErr w:type="spellEnd"/>
-      <w:r>
-        <w:rPr>
-          <w:b/>
-          <w:bCs/>
-          <w:sz w:val="23"/>
-          <w:szCs w:val="23"/>
-        </w:rPr>
-        <w:t xml:space="preserve">: </w:t>
-      </w:r>
-      <w:r>
-        <w:rPr>
-          <w:color w:val="212121"/>
-          <w:sz w:val="23"/>
-          <w:szCs w:val="23"/>
-        </w:rPr>
-        <w:t>Se utiliza cuando se quiere que una clase que hace uso de los servicios proporcionados por otras clases, permanezca independiente de estas</w:t>
-      </w:r>
-      <w:r>
-        <w:rPr>
-          <w:color w:val="212121"/>
-          <w:sz w:val="23"/>
-          <w:szCs w:val="23"/>
-        </w:rPr>
-        <w:t>.</w:t>
-      </w:r>
-    </w:p>
-    <w:p>
-      <w:pPr>
-        <w:rPr>
-          <w:sz w:val="23"/>
-          <w:szCs w:val="23"/>
-        </w:rPr>
-      </w:pPr>
-      <w:r>
-        <w:rPr>
-          <w:b/>
-          <w:bCs/>
-          <w:sz w:val="23"/>
-          <w:szCs w:val="23"/>
-        </w:rPr>
-        <w:t xml:space="preserve">Servicios: </w:t>
-      </w:r>
-      <w:r>
-        <w:rPr>
-          <w:sz w:val="23"/>
-          <w:szCs w:val="23"/>
-        </w:rPr>
-        <w:t>Los servicios se definen como componentes de software auto-contenidos y reusables independientes de las aplicaciones que los ej</w:t>
-      </w:r>
-      <w:r>
-        <w:rPr>
-          <w:sz w:val="23"/>
-          <w:szCs w:val="23"/>
-        </w:rPr>
-        <w:t>ecutan. Los servicios tienen in</w:t>
-      </w:r>
-      <w:r>
-        <w:rPr>
-          <w:sz w:val="23"/>
-          <w:szCs w:val="23"/>
-        </w:rPr>
-        <w:t>terfaces bien definidas y deben ser capaces de proveer un mapeo uno a uno (1:1) entre las tareas de negocio y elementos de software.</w:t>
-      </w:r>
-    </w:p>
-    <w:p>
-      <w:pPr>
-        <w:rPr>
-          <w:sz w:val="23"/>
-          <w:szCs w:val="23"/>
-        </w:rPr>
-      </w:pPr>
-      <w:r>
-        <w:rPr>
-          <w:b/>
-          <w:bCs/>
-          <w:sz w:val="23"/>
-          <w:szCs w:val="23"/>
-        </w:rPr>
-        <w:t xml:space="preserve">Servicios Web: </w:t>
-      </w:r>
-      <w:r>
-        <w:rPr>
-          <w:sz w:val="23"/>
-          <w:szCs w:val="23"/>
-        </w:rPr>
-        <w:t xml:space="preserve">Un servicio web (en inglés, web </w:t>
-      </w:r>
-      <w:proofErr w:type="spellStart"/>
-      <w:r>
-        <w:rPr>
-          <w:sz w:val="23"/>
-          <w:szCs w:val="23"/>
-        </w:rPr>
-        <w:t>services</w:t>
-      </w:r>
-      <w:proofErr w:type="spellEnd"/>
-      <w:r>
-        <w:rPr>
-          <w:sz w:val="23"/>
-          <w:szCs w:val="23"/>
-        </w:rPr>
-        <w:t>) es una tecnología que utiliza un conjunto de protocolos y estándares que sirven para intercambiar datos entre aplicaciones. Distintas aplicaciones de software desarrolladas en lenguajes de programación diferentes, y ejecutadas sobre cualquier plataforma, pueden utilizar los servicios web para intercambiar datos en redes de ordenadores como Internet. La interoperabilidad se consigue mediante la adopción de estándares abiertos.</w:t>
-      </w:r>
-    </w:p>
-    <w:p>
-      <w:pPr>
-        <w:rPr>
-          <w:sz w:val="23"/>
-          <w:szCs w:val="23"/>
-        </w:rPr>
-      </w:pPr>
-      <w:r>
-        <w:rPr>
-          <w:b/>
-          <w:bCs/>
-          <w:sz w:val="23"/>
-          <w:szCs w:val="23"/>
-        </w:rPr>
-        <w:t xml:space="preserve">Sistemas Transversales: </w:t>
-      </w:r>
-      <w:r>
-        <w:rPr>
-          <w:sz w:val="23"/>
-          <w:szCs w:val="23"/>
-        </w:rPr>
-        <w:t>Son sistemas de obligatorio uso, administrados por una en-</w:t>
-      </w:r>
-      <w:proofErr w:type="spellStart"/>
-      <w:r>
-        <w:rPr>
-          <w:sz w:val="23"/>
-          <w:szCs w:val="23"/>
-        </w:rPr>
-        <w:t>tidad</w:t>
-      </w:r>
-      <w:proofErr w:type="spellEnd"/>
-      <w:r>
-        <w:rPr>
-          <w:sz w:val="23"/>
-          <w:szCs w:val="23"/>
-        </w:rPr>
-        <w:t xml:space="preserve"> gubernamental y las entidades deben registrar y/o reportar a esos sistemas.</w:t>
-      </w:r>
-    </w:p>
-    <w:p>
-      <w:pPr>
-        <w:rPr>
-          <w:sz w:val="23"/>
-          <w:szCs w:val="23"/>
-        </w:rPr>
-      </w:pPr>
-      <w:r>
-        <w:rPr>
-          <w:b/>
-          <w:bCs/>
-          <w:sz w:val="23"/>
-          <w:szCs w:val="23"/>
-        </w:rPr>
-        <w:t xml:space="preserve">Sistemas Locales (Entidades): </w:t>
-      </w:r>
-      <w:r>
-        <w:rPr>
-          <w:sz w:val="23"/>
-          <w:szCs w:val="23"/>
-        </w:rPr>
-        <w:t>Aplicativos propios de las entidades que hacen parte del PGN, en los que registran los procesos administrativos y/o misionales, que generan</w:t>
-      </w:r>
-      <w:r>
-        <w:rPr>
-          <w:sz w:val="23"/>
-          <w:szCs w:val="23"/>
-        </w:rPr>
-        <w:t xml:space="preserve"> </w:t>
-      </w:r>
-      <w:r>
-        <w:rPr>
-          <w:sz w:val="23"/>
-          <w:szCs w:val="23"/>
-        </w:rPr>
-        <w:t>información para ser cargada en el SIIF Nación y generan reportes e información que requiere la Entidad en su operatividad.</w:t>
-      </w:r>
-    </w:p>
-    <w:p>
-      <w:pPr>
-        <w:rPr>
-          <w:sz w:val="23"/>
-          <w:szCs w:val="23"/>
-        </w:rPr>
-      </w:pPr>
-      <w:bookmarkStart w:id="0" w:name="_GoBack"/>
-      <w:bookmarkEnd w:id="0"/>
-    </w:p>
-    <w:p>
-      <w:pPr>
-        <w:rPr>
-          <w:sz w:val="23"/>
-          <w:szCs w:val="23"/>
-        </w:rPr>
-      </w:pPr>
+        <w:t>Describe un protocolo que permite SOAP de mensajes que se entregan de manera fiable entre las aplicaciones distribuidas en la presencia del componente de software, sistema o fallos de red.</w:t>
+      </w:r>
     </w:p>
     <w:p>
       <w:pPr>
@@ -3690,6 +3572,289 @@
         </w:rPr>
         <w:t>LISTA DE FIGURAS</w:t>
       </w:r>
+    </w:p>
+    <w:p>
+      <w:pPr>
+        <w:rPr>
+          <w:sz w:val="23"/>
+          <w:szCs w:val="23"/>
+        </w:rPr>
+      </w:pPr>
+    </w:p>
+    <w:p>
+      <w:pPr>
+        <w:pStyle w:val="Prrafodelista"/>
+        <w:numPr>
+          <w:ilvl w:val="0"/>
+          <w:numId w:val="1"/>
+        </w:numPr>
+        <w:rPr>
+          <w:sz w:val="23"/>
+          <w:szCs w:val="23"/>
+        </w:rPr>
+      </w:pPr>
+      <w:r>
+        <w:rPr>
+          <w:sz w:val="23"/>
+          <w:szCs w:val="23"/>
+        </w:rPr>
+        <w:t>LISTA DE TABLAS</w:t>
+      </w:r>
+    </w:p>
+    <w:p>
+      <w:pPr>
+        <w:pStyle w:val="Prrafodelista"/>
+        <w:rPr>
+          <w:sz w:val="23"/>
+          <w:szCs w:val="23"/>
+        </w:rPr>
+      </w:pPr>
+    </w:p>
+    <w:p>
+      <w:pPr>
+        <w:pStyle w:val="Prrafodelista"/>
+        <w:numPr>
+          <w:ilvl w:val="0"/>
+          <w:numId w:val="1"/>
+        </w:numPr>
+        <w:rPr>
+          <w:sz w:val="23"/>
+          <w:szCs w:val="23"/>
+        </w:rPr>
+      </w:pPr>
+      <w:r>
+        <w:rPr>
+          <w:sz w:val="23"/>
+          <w:szCs w:val="23"/>
+        </w:rPr>
+        <w:t>INTRODUCCION</w:t>
+      </w:r>
+    </w:p>
+    <w:p>
+      <w:pPr>
+        <w:pStyle w:val="Prrafodelista"/>
+        <w:rPr>
+          <w:sz w:val="23"/>
+          <w:szCs w:val="23"/>
+        </w:rPr>
+      </w:pPr>
+    </w:p>
+    <w:p>
+      <w:pPr>
+        <w:rPr>
+          <w:sz w:val="23"/>
+          <w:szCs w:val="23"/>
+        </w:rPr>
+      </w:pPr>
+      <w:r>
+        <w:rPr>
+          <w:sz w:val="23"/>
+          <w:szCs w:val="23"/>
+        </w:rPr>
+        <w:t xml:space="preserve">El objetivo de este documento es presentar la Arquitectura de </w:t>
+      </w:r>
+      <w:proofErr w:type="spellStart"/>
+      <w:r>
+        <w:rPr>
+          <w:sz w:val="23"/>
+          <w:szCs w:val="23"/>
+        </w:rPr>
+        <w:t>SilesWeb</w:t>
+      </w:r>
+      <w:proofErr w:type="spellEnd"/>
+      <w:r>
+        <w:rPr>
+          <w:sz w:val="23"/>
+          <w:szCs w:val="23"/>
+        </w:rPr>
+        <w:t xml:space="preserve"> basada en tres conceptos: Lógico, Físico y conceptual, los cuales representan las diferentes vistas de Arquitectura. En la arquitectura conceptual se describe la estructura básica de la solución con énfasis en los conceptos y requerimientos. En la arquitectura lógica se describen los componentes lógicos del sistema, su estructura interna y relaciones. En la arquitectura física se describen las tecnologías que se deben usar de la plataforma escogida.</w:t>
+      </w:r>
+    </w:p>
+    <w:p>
+      <w:pPr>
+        <w:rPr>
+          <w:sz w:val="23"/>
+          <w:szCs w:val="23"/>
+        </w:rPr>
+      </w:pPr>
+      <w:r>
+        <w:rPr>
+          <w:sz w:val="23"/>
+          <w:szCs w:val="23"/>
+        </w:rPr>
+        <w:t xml:space="preserve">La arquitectura Lógica para </w:t>
+      </w:r>
+      <w:proofErr w:type="spellStart"/>
+      <w:r>
+        <w:rPr>
+          <w:sz w:val="23"/>
+          <w:szCs w:val="23"/>
+        </w:rPr>
+        <w:t>SilesWeb</w:t>
+      </w:r>
+      <w:proofErr w:type="spellEnd"/>
+      <w:r>
+        <w:rPr>
+          <w:sz w:val="23"/>
+          <w:szCs w:val="23"/>
+        </w:rPr>
+        <w:t xml:space="preserve"> está basada en la arquitectura estándar para aplicaciones multinivel definida por Microsoft y su grupo de </w:t>
+      </w:r>
+      <w:proofErr w:type="spellStart"/>
+      <w:r>
+        <w:rPr>
+          <w:sz w:val="23"/>
+          <w:szCs w:val="23"/>
+        </w:rPr>
+        <w:t>Patterns</w:t>
+      </w:r>
+      <w:proofErr w:type="spellEnd"/>
+      <w:r>
+        <w:rPr>
+          <w:sz w:val="23"/>
+          <w:szCs w:val="23"/>
+        </w:rPr>
+        <w:t xml:space="preserve"> and Practices2.</w:t>
+      </w:r>
+    </w:p>
+    <w:p>
+      <w:pPr>
+        <w:rPr>
+          <w:sz w:val="23"/>
+          <w:szCs w:val="23"/>
+        </w:rPr>
+      </w:pPr>
+      <w:r>
+        <w:rPr>
+          <w:sz w:val="23"/>
+          <w:szCs w:val="23"/>
+        </w:rPr>
+        <w:t>En la figura 1 se muestra el rol de cada uno de los componentes dentro del sistema de información que sigue esta arquitectura:</w:t>
+      </w:r>
+    </w:p>
+    <w:p>
+      <w:pPr>
+        <w:rPr>
+          <w:b/>
+          <w:bCs/>
+          <w:sz w:val="23"/>
+          <w:szCs w:val="23"/>
+        </w:rPr>
+      </w:pPr>
+      <w:r>
+        <w:rPr>
+          <w:b/>
+          <w:bCs/>
+          <w:sz w:val="23"/>
+          <w:szCs w:val="23"/>
+        </w:rPr>
+        <w:t>Figura 1. Arquitectura estándar para aplicaciones multinivel</w:t>
+      </w:r>
+    </w:p>
+    <w:p>
+      <w:pPr>
+        <w:rPr>
+          <w:sz w:val="23"/>
+          <w:szCs w:val="23"/>
+        </w:rPr>
+      </w:pPr>
+    </w:p>
+    <w:p>
+      <w:pPr>
+        <w:pStyle w:val="Prrafodelista"/>
+        <w:rPr>
+          <w:sz w:val="23"/>
+          <w:szCs w:val="23"/>
+        </w:rPr>
+      </w:pPr>
+    </w:p>
+    <w:p>
+      <w:pPr>
+        <w:pStyle w:val="Prrafodelista"/>
+        <w:numPr>
+          <w:ilvl w:val="0"/>
+          <w:numId w:val="1"/>
+        </w:numPr>
+        <w:rPr>
+          <w:sz w:val="23"/>
+          <w:szCs w:val="23"/>
+        </w:rPr>
+      </w:pPr>
+    </w:p>
+    <w:p>
+      <w:pPr>
+        <w:pStyle w:val="Prrafodelista"/>
+        <w:rPr>
+          <w:sz w:val="23"/>
+          <w:szCs w:val="23"/>
+        </w:rPr>
+      </w:pPr>
+    </w:p>
+    <w:p>
+      <w:pPr>
+        <w:rPr>
+          <w:sz w:val="23"/>
+          <w:szCs w:val="23"/>
+        </w:rPr>
+      </w:pPr>
+    </w:p>
+    <w:p>
+      <w:pPr>
+        <w:rPr>
+          <w:sz w:val="23"/>
+          <w:szCs w:val="23"/>
+        </w:rPr>
+      </w:pPr>
+    </w:p>
+    <w:p>
+      <w:pPr>
+        <w:rPr>
+          <w:sz w:val="23"/>
+          <w:szCs w:val="23"/>
+        </w:rPr>
+      </w:pPr>
+    </w:p>
+    <w:p>
+      <w:pPr>
+        <w:rPr>
+          <w:sz w:val="23"/>
+          <w:szCs w:val="23"/>
+        </w:rPr>
+      </w:pPr>
+    </w:p>
+    <w:p>
+      <w:pPr>
+        <w:rPr>
+          <w:sz w:val="23"/>
+          <w:szCs w:val="23"/>
+        </w:rPr>
+      </w:pPr>
+    </w:p>
+    <w:p>
+      <w:pPr>
+        <w:pStyle w:val="Prrafodelista"/>
+        <w:rPr>
+          <w:sz w:val="23"/>
+          <w:szCs w:val="23"/>
+        </w:rPr>
+      </w:pPr>
+    </w:p>
+    <w:p>
+      <w:pPr>
+        <w:pStyle w:val="Prrafodelista"/>
+        <w:rPr>
+          <w:sz w:val="23"/>
+          <w:szCs w:val="23"/>
+        </w:rPr>
+      </w:pPr>
+    </w:p>
+    <w:p>
+      <w:pPr>
+        <w:rPr>
+          <w:sz w:val="23"/>
+          <w:szCs w:val="23"/>
+        </w:rPr>
+      </w:pPr>
     </w:p>
     <w:p>
       <w:pPr>
@@ -3710,7 +3875,7 @@
 </file>
 
 <file path=word/numbering.xml><?xml version="1.0" encoding="utf-8"?>
-<w:numbering xmlns:wpc="http://schemas.microsoft.com/office/word/2010/wordprocessingCanvas" xmlns:mc="http://schemas.openxmlformats.org/markup-compatibility/2006" xmlns:o="urn:schemas-microsoft-com:office:office" xmlns:r="http://schemas.openxmlformats.org/officeDocument/2006/relationships" xmlns:m="http://schemas.openxmlformats.org/officeDocument/2006/math" xmlns:v="urn:schemas-microsoft-com:vml" xmlns:wp14="http://schemas.microsoft.com/office/word/2010/wordprocessingDrawing" xmlns:wp="http://schemas.openxmlformats.org/drawingml/2006/wordprocessingDrawing" xmlns:w10="urn:schemas-microsoft-com:office:word" xmlns:w="http://schemas.openxmlformats.org/wordprocessingml/2006/main" xmlns:w14="http://schemas.microsoft.com/office/word/2010/wordml" xmlns:w15="http://schemas.microsoft.com/office/word/2012/wordml" xmlns:wpg="http://schemas.microsoft.com/office/word/2010/wordprocessingGroup" xmlns:wpi="http://schemas.microsoft.com/office/word/2010/wordprocessingInk" xmlns:wne="http://schemas.microsoft.com/office/word/2006/wordml" xmlns:wps="http://schemas.microsoft.com/office/word/2010/wordprocessingShape" mc:Ignorable="w14 w15 wp14">
+<w:numbering xmlns:wpc="http://schemas.microsoft.com/office/word/2010/wordprocessingCanvas" xmlns:cx="http://schemas.microsoft.com/office/drawing/2014/chartex" xmlns:cx1="http://schemas.microsoft.com/office/drawing/2015/9/8/chartex" xmlns:cx2="http://schemas.microsoft.com/office/drawing/2015/10/21/chartex" xmlns:cx3="http://schemas.microsoft.com/office/drawing/2016/5/9/chartex" xmlns:cx4="http://schemas.microsoft.com/office/drawing/2016/5/10/chartex" xmlns:cx5="http://schemas.microsoft.com/office/drawing/2016/5/11/chartex" xmlns:cx6="http://schemas.microsoft.com/office/drawing/2016/5/12/chartex" xmlns:cx7="http://schemas.microsoft.com/office/drawing/2016/5/13/chartex" xmlns:cx8="http://schemas.microsoft.com/office/drawing/2016/5/14/chartex" xmlns:mc="http://schemas.openxmlformats.org/markup-compatibility/2006" xmlns:aink="http://schemas.microsoft.com/office/drawing/2016/ink" xmlns:am3d="http://schemas.microsoft.com/office/drawing/2017/model3d" xmlns:o="urn:schemas-microsoft-com:office:office" xmlns:oel="http://schemas.microsoft.com/office/2019/extlst" xmlns:r="http://schemas.openxmlformats.org/officeDocument/2006/relationships" xmlns:m="http://schemas.openxmlformats.org/officeDocument/2006/math" xmlns:v="urn:schemas-microsoft-com:vml" xmlns:wp14="http://schemas.microsoft.com/office/word/2010/wordprocessingDrawing" xmlns:wp="http://schemas.openxmlformats.org/drawingml/2006/wordprocessingDrawing" xmlns:w10="urn:schemas-microsoft-com:office:word" xmlns:w="http://schemas.openxmlformats.org/wordprocessingml/2006/main" xmlns:w14="http://schemas.microsoft.com/office/word/2010/wordml" xmlns:w15="http://schemas.microsoft.com/office/word/2012/wordml" xmlns:w16cex="http://schemas.microsoft.com/office/word/2018/wordml/cex" xmlns:w16cid="http://schemas.microsoft.com/office/word/2016/wordml/cid" xmlns:w16="http://schemas.microsoft.com/office/word/2018/wordml" xmlns:w16sdtdh="http://schemas.microsoft.com/office/word/2020/wordml/sdtdatahash" xmlns:w16se="http://schemas.microsoft.com/office/word/2015/wordml/symex" xmlns:wpg="http://schemas.microsoft.com/office/word/2010/wordprocessingGroup" xmlns:wpi="http://schemas.microsoft.com/office/word/2010/wordprocessingInk" xmlns:wne="http://schemas.microsoft.com/office/word/2006/wordml" xmlns:wps="http://schemas.microsoft.com/office/word/2010/wordprocessingShape" mc:Ignorable="w14 w15 w16se w16cid w16 w16cex w16sdtdh wp14">
   <w:abstractNum w:abstractNumId="0" w15:restartNumberingAfterBreak="0">
     <w:nsid w:val="06047A4D"/>
     <w:multiLevelType w:val="hybridMultilevel"/>
@@ -3800,14 +3965,14 @@
       </w:pPr>
     </w:lvl>
   </w:abstractNum>
-  <w:num w:numId="1">
+  <w:num w:numId="1" w16cid:durableId="708337692">
     <w:abstractNumId w:val="0"/>
   </w:num>
 </w:numbering>
 </file>
 
 <file path=word/styles.xml><?xml version="1.0" encoding="utf-8"?>
-<w:styles xmlns:mc="http://schemas.openxmlformats.org/markup-compatibility/2006" xmlns:r="http://schemas.openxmlformats.org/officeDocument/2006/relationships" xmlns:w="http://schemas.openxmlformats.org/wordprocessingml/2006/main" xmlns:w14="http://schemas.microsoft.com/office/word/2010/wordml" xmlns:w15="http://schemas.microsoft.com/office/word/2012/wordml" mc:Ignorable="w14 w15">
+<w:styles xmlns:mc="http://schemas.openxmlformats.org/markup-compatibility/2006" xmlns:r="http://schemas.openxmlformats.org/officeDocument/2006/relationships" xmlns:w="http://schemas.openxmlformats.org/wordprocessingml/2006/main" xmlns:w14="http://schemas.microsoft.com/office/word/2010/wordml" xmlns:w15="http://schemas.microsoft.com/office/word/2012/wordml" xmlns:w16cex="http://schemas.microsoft.com/office/word/2018/wordml/cex" xmlns:w16cid="http://schemas.microsoft.com/office/word/2016/wordml/cid" xmlns:w16="http://schemas.microsoft.com/office/word/2018/wordml" xmlns:w16sdtdh="http://schemas.microsoft.com/office/word/2020/wordml/sdtdatahash" xmlns:w16se="http://schemas.microsoft.com/office/word/2015/wordml/symex" mc:Ignorable="w14 w15 w16se w16cid w16 w16cex w16sdtdh">
   <w:docDefaults>
     <w:rPrDefault>
       <w:rPr>
@@ -3823,7 +3988,7 @@
       </w:pPr>
     </w:pPrDefault>
   </w:docDefaults>
-  <w:latentStyles w:defLockedState="0" w:defUIPriority="99" w:defSemiHidden="0" w:defUnhideWhenUsed="0" w:defQFormat="0" w:count="371">
+  <w:latentStyles w:defLockedState="0" w:defUIPriority="99" w:defSemiHidden="0" w:defUnhideWhenUsed="0" w:defQFormat="0" w:count="376">
     <w:lsdException w:name="Normal" w:uiPriority="0" w:qFormat="1"/>
     <w:lsdException w:name="heading 1" w:uiPriority="9" w:qFormat="1"/>
     <w:lsdException w:name="heading 2" w:semiHidden="1" w:uiPriority="9" w:unhideWhenUsed="1" w:qFormat="1"/>
@@ -3929,7 +4094,6 @@
     <w:lsdException w:name="HTML Sample" w:semiHidden="1" w:unhideWhenUsed="1"/>
     <w:lsdException w:name="HTML Typewriter" w:semiHidden="1" w:unhideWhenUsed="1"/>
     <w:lsdException w:name="HTML Variable" w:semiHidden="1" w:unhideWhenUsed="1"/>
-    <w:lsdException w:name="Normal Table" w:semiHidden="1" w:unhideWhenUsed="1"/>
     <w:lsdException w:name="annotation subject" w:semiHidden="1" w:unhideWhenUsed="1"/>
     <w:lsdException w:name="No List" w:semiHidden="1" w:unhideWhenUsed="1"/>
     <w:lsdException w:name="Outline List 1" w:semiHidden="1" w:unhideWhenUsed="1"/>
@@ -3972,11 +4136,8 @@
     <w:lsdException w:name="Table Contemporary" w:semiHidden="1" w:unhideWhenUsed="1"/>
     <w:lsdException w:name="Table Elegant" w:semiHidden="1" w:unhideWhenUsed="1"/>
     <w:lsdException w:name="Table Professional" w:semiHidden="1" w:unhideWhenUsed="1"/>
-    <w:lsdException w:name="Table Subtle 1" w:semiHidden="1" w:unhideWhenUsed="1"/>
     <w:lsdException w:name="Table Subtle 2" w:semiHidden="1" w:unhideWhenUsed="1"/>
     <w:lsdException w:name="Table Web 1" w:semiHidden="1" w:unhideWhenUsed="1"/>
-    <w:lsdException w:name="Table Web 2" w:semiHidden="1" w:unhideWhenUsed="1"/>
-    <w:lsdException w:name="Table Web 3" w:semiHidden="1" w:unhideWhenUsed="1"/>
     <w:lsdException w:name="Balloon Text" w:semiHidden="1" w:unhideWhenUsed="1"/>
     <w:lsdException w:name="Table Grid" w:uiPriority="39"/>
     <w:lsdException w:name="Table Theme" w:semiHidden="1" w:unhideWhenUsed="1"/>
@@ -4195,6 +4356,11 @@
     <w:lsdException w:name="List Table 5 Dark Accent 6" w:uiPriority="50"/>
     <w:lsdException w:name="List Table 6 Colorful Accent 6" w:uiPriority="51"/>
     <w:lsdException w:name="List Table 7 Colorful Accent 6" w:uiPriority="52"/>
+    <w:lsdException w:name="Mention" w:semiHidden="1" w:unhideWhenUsed="1"/>
+    <w:lsdException w:name="Smart Hyperlink" w:semiHidden="1" w:unhideWhenUsed="1"/>
+    <w:lsdException w:name="Hashtag" w:semiHidden="1" w:unhideWhenUsed="1"/>
+    <w:lsdException w:name="Unresolved Mention" w:semiHidden="1" w:unhideWhenUsed="1"/>
+    <w:lsdException w:name="Smart Link" w:semiHidden="1" w:unhideWhenUsed="1"/>
   </w:latentStyles>
   <w:style w:type="paragraph" w:default="1" w:styleId="Normal">
     <w:name w:val="Normal"/>

</xml_diff>

<commit_message>
avance II a arquitectura de software
</commit_message>
<xml_diff>
--- a/SILESWEB/DOCUMENTACION/ARQUITECTURA SILESWEB.docx
+++ b/SILESWEB/DOCUMENTACION/ARQUITECTURA SILESWEB.docx
@@ -1,6 +1,6 @@
 
 <file path=word/document.xml><?xml version="1.0" encoding="utf-8"?>
-<w:document xmlns:wpc="http://schemas.microsoft.com/office/word/2010/wordprocessingCanvas" xmlns:cx="http://schemas.microsoft.com/office/drawing/2014/chartex" xmlns:cx1="http://schemas.microsoft.com/office/drawing/2015/9/8/chartex" xmlns:cx2="http://schemas.microsoft.com/office/drawing/2015/10/21/chartex" xmlns:cx3="http://schemas.microsoft.com/office/drawing/2016/5/9/chartex" xmlns:cx4="http://schemas.microsoft.com/office/drawing/2016/5/10/chartex" xmlns:cx5="http://schemas.microsoft.com/office/drawing/2016/5/11/chartex" xmlns:cx6="http://schemas.microsoft.com/office/drawing/2016/5/12/chartex" xmlns:cx7="http://schemas.microsoft.com/office/drawing/2016/5/13/chartex" xmlns:cx8="http://schemas.microsoft.com/office/drawing/2016/5/14/chartex" xmlns:mc="http://schemas.openxmlformats.org/markup-compatibility/2006" xmlns:aink="http://schemas.microsoft.com/office/drawing/2016/ink" xmlns:am3d="http://schemas.microsoft.com/office/drawing/2017/model3d" xmlns:o="urn:schemas-microsoft-com:office:office" xmlns:oel="http://schemas.microsoft.com/office/2019/extlst" xmlns:r="http://schemas.openxmlformats.org/officeDocument/2006/relationships" xmlns:m="http://schemas.openxmlformats.org/officeDocument/2006/math" xmlns:v="urn:schemas-microsoft-com:vml" xmlns:wp14="http://schemas.microsoft.com/office/word/2010/wordprocessingDrawing" xmlns:wp="http://schemas.openxmlformats.org/drawingml/2006/wordprocessingDrawing" xmlns:w10="urn:schemas-microsoft-com:office:word" xmlns:w="http://schemas.openxmlformats.org/wordprocessingml/2006/main" xmlns:w14="http://schemas.microsoft.com/office/word/2010/wordml" xmlns:w15="http://schemas.microsoft.com/office/word/2012/wordml" xmlns:w16cex="http://schemas.microsoft.com/office/word/2018/wordml/cex" xmlns:w16cid="http://schemas.microsoft.com/office/word/2016/wordml/cid" xmlns:w16="http://schemas.microsoft.com/office/word/2018/wordml" xmlns:w16sdtdh="http://schemas.microsoft.com/office/word/2020/wordml/sdtdatahash" xmlns:w16se="http://schemas.microsoft.com/office/word/2015/wordml/symex" xmlns:wpg="http://schemas.microsoft.com/office/word/2010/wordprocessingGroup" xmlns:wpi="http://schemas.microsoft.com/office/word/2010/wordprocessingInk" xmlns:wne="http://schemas.microsoft.com/office/word/2006/wordml" xmlns:wps="http://schemas.microsoft.com/office/word/2010/wordprocessingShape" mc:Ignorable="w14 w15 w16se w16cid w16 w16cex w16sdtdh wp14">
+<w:document xmlns:wpc="http://schemas.microsoft.com/office/word/2010/wordprocessingCanvas" xmlns:mc="http://schemas.openxmlformats.org/markup-compatibility/2006" xmlns:o="urn:schemas-microsoft-com:office:office" xmlns:r="http://schemas.openxmlformats.org/officeDocument/2006/relationships" xmlns:m="http://schemas.openxmlformats.org/officeDocument/2006/math" xmlns:v="urn:schemas-microsoft-com:vml" xmlns:wp14="http://schemas.microsoft.com/office/word/2010/wordprocessingDrawing" xmlns:wp="http://schemas.openxmlformats.org/drawingml/2006/wordprocessingDrawing" xmlns:w10="urn:schemas-microsoft-com:office:word" xmlns:w="http://schemas.openxmlformats.org/wordprocessingml/2006/main" xmlns:w14="http://schemas.microsoft.com/office/word/2010/wordml" xmlns:w15="http://schemas.microsoft.com/office/word/2012/wordml" xmlns:wpg="http://schemas.microsoft.com/office/word/2010/wordprocessingGroup" xmlns:wpi="http://schemas.microsoft.com/office/word/2010/wordprocessingInk" xmlns:wne="http://schemas.microsoft.com/office/word/2006/wordml" xmlns:wps="http://schemas.microsoft.com/office/word/2010/wordprocessingShape" mc:Ignorable="w14 w15 wp14">
   <w:body>
     <w:p>
       <w:r>
@@ -747,7 +747,23 @@
           <w:sz w:val="23"/>
           <w:szCs w:val="23"/>
         </w:rPr>
-        <w:t xml:space="preserve">Son las siglas en inglés de World Wide Web </w:t>
+        <w:t xml:space="preserve">Son las siglas en inglés de </w:t>
+      </w:r>
+      <w:proofErr w:type="spellStart"/>
+      <w:r>
+        <w:rPr>
+          <w:sz w:val="23"/>
+          <w:szCs w:val="23"/>
+        </w:rPr>
+        <w:t>World</w:t>
+      </w:r>
+      <w:proofErr w:type="spellEnd"/>
+      <w:r>
+        <w:rPr>
+          <w:sz w:val="23"/>
+          <w:szCs w:val="23"/>
+        </w:rPr>
+        <w:t xml:space="preserve"> Wide Web </w:t>
       </w:r>
       <w:proofErr w:type="spellStart"/>
       <w:r>
@@ -2724,23 +2740,7 @@
           <w:sz w:val="23"/>
           <w:szCs w:val="23"/>
         </w:rPr>
-        <w:t xml:space="preserve">El patrón de reflexión otorga la habilidad a un programa para inspeccionar su estructura interna y poder modificar a ésta misma en tiempo de ejecución </w:t>
-      </w:r>
-      <w:proofErr w:type="gramStart"/>
-      <w:r>
-        <w:rPr>
-          <w:sz w:val="23"/>
-          <w:szCs w:val="23"/>
-        </w:rPr>
-        <w:t>y</w:t>
-      </w:r>
-      <w:proofErr w:type="gramEnd"/>
-      <w:r>
-        <w:rPr>
-          <w:sz w:val="23"/>
-          <w:szCs w:val="23"/>
-        </w:rPr>
-        <w:t xml:space="preserve"> por tanto, su comportamiento.</w:t>
+        <w:t>El patrón de reflexión otorga la habilidad a un programa para inspeccionar su estructura interna y poder modificar a ésta misma en tiempo de ejecución y por tanto, su comportamiento.</w:t>
       </w:r>
     </w:p>
     <w:p>
@@ -3103,23 +3103,7 @@
           <w:sz w:val="23"/>
           <w:szCs w:val="23"/>
         </w:rPr>
-        <w:t xml:space="preserve">Es un programa (o procedimiento) el cual es almacenado físicamente en una base de datos. La ventaja de utilizar un procedimiento almacenado en respuesta a una petición de </w:t>
-      </w:r>
-      <w:proofErr w:type="gramStart"/>
-      <w:r>
-        <w:rPr>
-          <w:sz w:val="23"/>
-          <w:szCs w:val="23"/>
-        </w:rPr>
-        <w:t>usuario,</w:t>
-      </w:r>
-      <w:proofErr w:type="gramEnd"/>
-      <w:r>
-        <w:rPr>
-          <w:sz w:val="23"/>
-          <w:szCs w:val="23"/>
-        </w:rPr>
-        <w:t xml:space="preserve"> es la ejecución directa en el motor de bases de datos, el cual usualmente corre en un servidor separado. Como tal, posee acceso directo a los datos que necesita manipular y sólo necesita enviar sus resultados de regreso al usuario, deshaciéndose de la sobrecarga resultante de comunicar grandes cantidades de datos salientes y entrantes.</w:t>
+        <w:t>Es un programa (o procedimiento) el cual es almacenado físicamente en una base de datos. La ventaja de utilizar un procedimiento almacenado en respuesta a una petición de usuario, es la ejecución directa en el motor de bases de datos, el cual usualmente corre en un servidor separado. Como tal, posee acceso directo a los datos que necesita manipular y sólo necesita enviar sus resultados de regreso al usuario, deshaciéndose de la sobrecarga resultante de comunicar grandes cantidades de datos salientes y entrantes.</w:t>
       </w:r>
     </w:p>
     <w:p>
@@ -3282,14 +3266,7 @@
           <w:sz w:val="23"/>
           <w:szCs w:val="23"/>
         </w:rPr>
-        <w:t xml:space="preserve"> del sistema</w:t>
-      </w:r>
-      <w:r>
-        <w:rPr>
-          <w:sz w:val="23"/>
-          <w:szCs w:val="23"/>
-        </w:rPr>
-        <w:t>.</w:t>
+        <w:t xml:space="preserve"> del sistema.</w:t>
       </w:r>
     </w:p>
     <w:p>
@@ -3313,15 +3290,15 @@
           <w:sz w:val="23"/>
           <w:szCs w:val="23"/>
         </w:rPr>
-        <w:t>Es el concepto fundamental asociado a la documentación de software. La ar-</w:t>
-      </w:r>
-      <w:proofErr w:type="spellStart"/>
-      <w:r>
-        <w:rPr>
-          <w:sz w:val="23"/>
-          <w:szCs w:val="23"/>
-        </w:rPr>
-        <w:t>quitectura</w:t>
+        <w:t xml:space="preserve">Es el concepto fundamental asociado a la documentación de software. La </w:t>
+      </w:r>
+      <w:proofErr w:type="spellStart"/>
+      <w:r>
+        <w:rPr>
+          <w:sz w:val="23"/>
+          <w:szCs w:val="23"/>
+        </w:rPr>
+        <w:t>ar-quitectura</w:t>
       </w:r>
       <w:proofErr w:type="spellEnd"/>
       <w:r>
@@ -3352,15 +3329,15 @@
           <w:sz w:val="23"/>
           <w:szCs w:val="23"/>
         </w:rPr>
-        <w:t>diferen</w:t>
-      </w:r>
-      <w:proofErr w:type="spellEnd"/>
-      <w:r>
-        <w:rPr>
-          <w:sz w:val="23"/>
-          <w:szCs w:val="23"/>
-        </w:rPr>
-        <w:t>-tes atributos de calidad a distintos niveles dentro del sistema.</w:t>
+        <w:t>diferen-tes</w:t>
+      </w:r>
+      <w:proofErr w:type="spellEnd"/>
+      <w:r>
+        <w:rPr>
+          <w:sz w:val="23"/>
+          <w:szCs w:val="23"/>
+        </w:rPr>
+        <w:t xml:space="preserve"> atributos de calidad a distintos niveles dentro del sistema.</w:t>
       </w:r>
     </w:p>
     <w:p>
@@ -3753,6 +3730,736 @@
     </w:p>
     <w:p>
       <w:pPr>
+        <w:jc w:val="center"/>
+        <w:rPr>
+          <w:sz w:val="23"/>
+          <w:szCs w:val="23"/>
+        </w:rPr>
+      </w:pPr>
+      <w:r>
+        <w:drawing>
+          <wp:inline distT="0" distB="0" distL="0" distR="0" wp14:anchorId="34762EAE" wp14:editId="4F8F7634">
+            <wp:extent cx="3971925" cy="4737158"/>
+            <wp:effectExtent l="0" t="0" r="0" b="6350"/>
+            <wp:docPr id="1" name="Imagen 1"/>
+            <wp:cNvGraphicFramePr>
+              <a:graphicFrameLocks xmlns:a="http://schemas.openxmlformats.org/drawingml/2006/main" noChangeAspect="1"/>
+            </wp:cNvGraphicFramePr>
+            <a:graphic xmlns:a="http://schemas.openxmlformats.org/drawingml/2006/main">
+              <a:graphicData uri="http://schemas.openxmlformats.org/drawingml/2006/picture">
+                <pic:pic xmlns:pic="http://schemas.openxmlformats.org/drawingml/2006/picture">
+                  <pic:nvPicPr>
+                    <pic:cNvPr id="0" name="Picture 1"/>
+                    <pic:cNvPicPr>
+                      <a:picLocks noChangeAspect="1" noChangeArrowheads="1"/>
+                    </pic:cNvPicPr>
+                  </pic:nvPicPr>
+                  <pic:blipFill>
+                    <a:blip r:embed="rId5">
+                      <a:extLst>
+                        <a:ext uri="{28A0092B-C50C-407E-A947-70E740481C1C}">
+                          <a14:useLocalDpi xmlns:a14="http://schemas.microsoft.com/office/drawing/2010/main" val="0"/>
+                        </a:ext>
+                      </a:extLst>
+                    </a:blip>
+                    <a:srcRect/>
+                    <a:stretch>
+                      <a:fillRect/>
+                    </a:stretch>
+                  </pic:blipFill>
+                  <pic:spPr bwMode="auto">
+                    <a:xfrm>
+                      <a:off x="0" y="0"/>
+                      <a:ext cx="3972515" cy="4737862"/>
+                    </a:xfrm>
+                    <a:prstGeom prst="rect">
+                      <a:avLst/>
+                    </a:prstGeom>
+                    <a:noFill/>
+                    <a:ln>
+                      <a:noFill/>
+                    </a:ln>
+                  </pic:spPr>
+                </pic:pic>
+              </a:graphicData>
+            </a:graphic>
+          </wp:inline>
+        </w:drawing>
+      </w:r>
+    </w:p>
+    <w:p>
+      <w:pPr>
+        <w:jc w:val="both"/>
+        <w:rPr>
+          <w:sz w:val="23"/>
+          <w:szCs w:val="23"/>
+        </w:rPr>
+      </w:pPr>
+      <w:r>
+        <w:rPr>
+          <w:sz w:val="23"/>
+          <w:szCs w:val="23"/>
+        </w:rPr>
+        <w:t>A continuación, se explica el rol de cada uno de los componentes de la figura 1:</w:t>
+      </w:r>
+    </w:p>
+    <w:p>
+      <w:pPr>
+        <w:jc w:val="both"/>
+        <w:rPr>
+          <w:sz w:val="23"/>
+          <w:szCs w:val="23"/>
+        </w:rPr>
+      </w:pPr>
+      <w:r>
+        <w:rPr>
+          <w:i/>
+          <w:sz w:val="23"/>
+          <w:szCs w:val="23"/>
+        </w:rPr>
+        <w:lastRenderedPageBreak/>
+        <w:t>Componentes de interfaz de usuario:</w:t>
+      </w:r>
+      <w:r>
+        <w:rPr>
+          <w:i/>
+          <w:sz w:val="23"/>
+          <w:szCs w:val="23"/>
+        </w:rPr>
+        <w:t xml:space="preserve"> </w:t>
+      </w:r>
+      <w:r>
+        <w:rPr>
+          <w:sz w:val="23"/>
+          <w:szCs w:val="23"/>
+        </w:rPr>
+        <w:t>La mayor parte de las soluciones necesitan of</w:t>
+      </w:r>
+      <w:r>
+        <w:rPr>
+          <w:sz w:val="23"/>
+          <w:szCs w:val="23"/>
+        </w:rPr>
+        <w:t>r</w:t>
+      </w:r>
+      <w:r>
+        <w:rPr>
+          <w:sz w:val="23"/>
+          <w:szCs w:val="23"/>
+        </w:rPr>
+        <w:t xml:space="preserve">ecer al usuario un modo de interactuar con la aplicación. Las interfaces de usuario se implementan utilizando </w:t>
+      </w:r>
+      <w:r>
+        <w:rPr>
+          <w:sz w:val="23"/>
+          <w:szCs w:val="23"/>
+        </w:rPr>
+        <w:t>formas web (</w:t>
+      </w:r>
+      <w:proofErr w:type="spellStart"/>
+      <w:r>
+        <w:rPr>
+          <w:sz w:val="23"/>
+          <w:szCs w:val="23"/>
+        </w:rPr>
+        <w:t>Ej</w:t>
+      </w:r>
+      <w:proofErr w:type="spellEnd"/>
+      <w:r>
+        <w:rPr>
+          <w:sz w:val="23"/>
+          <w:szCs w:val="23"/>
+        </w:rPr>
+        <w:t xml:space="preserve"> ASP.NET), controles u otro tipo de tecnología que permita procesar y dar formato a los datos de los usuarios, así como adquirir y validar los datos entrantes procedentes de éstos. Son responsables de la captura, validación simple, visualización de la información.</w:t>
+      </w:r>
+    </w:p>
+    <w:p>
+      <w:pPr>
+        <w:jc w:val="both"/>
+        <w:rPr>
+          <w:sz w:val="23"/>
+          <w:szCs w:val="23"/>
+        </w:rPr>
+      </w:pPr>
+      <w:r>
+        <w:rPr>
+          <w:i/>
+          <w:sz w:val="23"/>
+          <w:szCs w:val="23"/>
+        </w:rPr>
+        <w:t>Componentes de proceso de interfaz</w:t>
+      </w:r>
+      <w:r>
+        <w:rPr>
+          <w:i/>
+          <w:sz w:val="23"/>
+          <w:szCs w:val="23"/>
+        </w:rPr>
+        <w:t xml:space="preserve">: </w:t>
+      </w:r>
+      <w:r>
+        <w:rPr>
+          <w:sz w:val="23"/>
+          <w:szCs w:val="23"/>
+        </w:rPr>
+        <w:t>En la mayoría de casos, la interacción del usuario con el sistema se realiza de acuerdo a un proceso predecible. Por ejemplo, en una aplicación</w:t>
+      </w:r>
+      <w:r>
+        <w:rPr>
+          <w:sz w:val="23"/>
+          <w:szCs w:val="23"/>
+        </w:rPr>
+        <w:t xml:space="preserve"> </w:t>
+      </w:r>
+      <w:r>
+        <w:rPr>
+          <w:sz w:val="23"/>
+          <w:szCs w:val="23"/>
+        </w:rPr>
+        <w:t xml:space="preserve">comercial, se podría implementar un procedimiento que permita ver los datos del producto. De este modo, el usuario puede seleccionar de una lista de categorías de productos disponibles </w:t>
+      </w:r>
+      <w:proofErr w:type="gramStart"/>
+      <w:r>
+        <w:rPr>
+          <w:sz w:val="23"/>
+          <w:szCs w:val="23"/>
+        </w:rPr>
+        <w:t>y ,</w:t>
+      </w:r>
+      <w:proofErr w:type="gramEnd"/>
+      <w:r>
+        <w:rPr>
+          <w:sz w:val="23"/>
+          <w:szCs w:val="23"/>
+        </w:rPr>
+        <w:t xml:space="preserve"> a continuación, elegir uno de los productos de la categoría seleccionada para ver los detalles correspondientes. Del mismo modo, cuando el usuario realiza una compra, la interacción sigue un proceso predecible de recolección de datos por parte del usuario, por el cual éste en primer lugar proporciona los detalles de los productos que se desea adquirir, a continuación, los detalles de pago y, por último, la información para el envío. Para facilitar la sincronización de la organización de las interacciones con el usuario, resulta útil utilizar componentes de proceso de interfaz de usuario individuales. De este modo, el flujo del proceso y la lógica de administración de estado no se </w:t>
+      </w:r>
+      <w:proofErr w:type="gramStart"/>
+      <w:r>
+        <w:rPr>
+          <w:sz w:val="23"/>
+          <w:szCs w:val="23"/>
+        </w:rPr>
+        <w:t>incluye</w:t>
+      </w:r>
+      <w:proofErr w:type="gramEnd"/>
+      <w:r>
+        <w:rPr>
+          <w:sz w:val="23"/>
+          <w:szCs w:val="23"/>
+        </w:rPr>
+        <w:t xml:space="preserve"> en el código </w:t>
+      </w:r>
+      <w:r>
+        <w:rPr>
+          <w:sz w:val="23"/>
+          <w:szCs w:val="23"/>
+        </w:rPr>
+        <w:t xml:space="preserve">de los componentes de interfaz de usuario, por lo que varias interfaces (Web, Windows, </w:t>
+      </w:r>
+      <w:proofErr w:type="spellStart"/>
+      <w:r>
+        <w:rPr>
+          <w:sz w:val="23"/>
+          <w:szCs w:val="23"/>
+        </w:rPr>
+        <w:t>Movil</w:t>
+      </w:r>
+      <w:proofErr w:type="spellEnd"/>
+      <w:r>
+        <w:rPr>
+          <w:sz w:val="23"/>
+          <w:szCs w:val="23"/>
+        </w:rPr>
+        <w:t xml:space="preserve">, </w:t>
+      </w:r>
+      <w:proofErr w:type="spellStart"/>
+      <w:r>
+        <w:rPr>
+          <w:sz w:val="23"/>
+          <w:szCs w:val="23"/>
+        </w:rPr>
+        <w:t>Etc</w:t>
+      </w:r>
+      <w:proofErr w:type="spellEnd"/>
+      <w:r>
+        <w:rPr>
+          <w:sz w:val="23"/>
+          <w:szCs w:val="23"/>
+        </w:rPr>
+        <w:t>) podrán utilizar el mismo “motor” de interacción básica.</w:t>
+      </w:r>
+    </w:p>
+    <w:p>
+      <w:pPr>
+        <w:jc w:val="both"/>
+        <w:rPr>
+          <w:sz w:val="23"/>
+          <w:szCs w:val="23"/>
+        </w:rPr>
+      </w:pPr>
+      <w:r>
+        <w:rPr>
+          <w:i/>
+          <w:sz w:val="23"/>
+          <w:szCs w:val="23"/>
+        </w:rPr>
+        <w:t>Flujos de Negocio</w:t>
+      </w:r>
+      <w:r>
+        <w:rPr>
+          <w:i/>
+          <w:sz w:val="23"/>
+          <w:szCs w:val="23"/>
+        </w:rPr>
+        <w:t>:</w:t>
+      </w:r>
+      <w:r>
+        <w:rPr>
+          <w:i/>
+          <w:sz w:val="23"/>
+          <w:szCs w:val="23"/>
+        </w:rPr>
+        <w:t xml:space="preserve"> </w:t>
+      </w:r>
+      <w:r>
+        <w:rPr>
+          <w:sz w:val="23"/>
+          <w:szCs w:val="23"/>
+        </w:rPr>
+        <w:t>Una vez que el proceso de interfaz ha recopilado los datos necesarios, éstos se pueden utilizar para ejecutar un proceso de negocios. Por ejemplo, tras enviar los detalles del producto, el pago y preparación del envió. Gran parte de los procesos de negocio conllevan acabo en un orden</w:t>
+      </w:r>
+      <w:r>
+        <w:rPr>
+          <w:sz w:val="23"/>
+          <w:szCs w:val="23"/>
+        </w:rPr>
+        <w:t xml:space="preserve"> determinado.</w:t>
+      </w:r>
+      <w:r>
+        <w:rPr>
+          <w:sz w:val="23"/>
+          <w:szCs w:val="23"/>
+        </w:rPr>
+        <w:t xml:space="preserve"> Por ejemplo el sistema empresarial necesita calcular el valor total del pedido, validar la información de la tarjeta de crédito, procesar el pago de la misma y preparar el envío del producto. El tiempo que este proceso puede tardar en completarse es indeterminado, por lo que sería preciso administrar las tareas necesarias, así como los datos requeridos para llevarlas a cabo.</w:t>
+      </w:r>
+    </w:p>
+    <w:p>
+      <w:pPr>
+        <w:jc w:val="both"/>
+        <w:rPr>
+          <w:sz w:val="23"/>
+          <w:szCs w:val="23"/>
+        </w:rPr>
+      </w:pPr>
+      <w:r>
+        <w:rPr>
+          <w:i/>
+          <w:sz w:val="23"/>
+          <w:szCs w:val="23"/>
+        </w:rPr>
+        <w:t>Componentes de negocio</w:t>
+      </w:r>
+      <w:r>
+        <w:rPr>
+          <w:i/>
+          <w:sz w:val="23"/>
+          <w:szCs w:val="23"/>
+        </w:rPr>
+        <w:t xml:space="preserve">: </w:t>
+      </w:r>
+      <w:r>
+        <w:rPr>
+          <w:sz w:val="23"/>
+          <w:szCs w:val="23"/>
+        </w:rPr>
+        <w:t xml:space="preserve">Independientemente de si el proceso de negocios consta de un único paso o de un flujo de trabajo organizado, la aplicación requeriría probablemente el uso de componentes que implementen reglas de negocio y realicen </w:t>
+      </w:r>
+      <w:r>
+        <w:rPr>
+          <w:sz w:val="23"/>
+          <w:szCs w:val="23"/>
+        </w:rPr>
+        <w:t xml:space="preserve">tareas de negocio. Por ejemplo, en una aplicación comercial, se deberá implementar una funcionalidad que calcule el precio total del pedido y agregue el costo adicional correspondiente por el </w:t>
+      </w:r>
+      <w:proofErr w:type="spellStart"/>
+      <w:r>
+        <w:rPr>
+          <w:sz w:val="23"/>
+          <w:szCs w:val="23"/>
+        </w:rPr>
+        <w:t>envio</w:t>
+      </w:r>
+      <w:proofErr w:type="spellEnd"/>
+      <w:r>
+        <w:rPr>
+          <w:sz w:val="23"/>
+          <w:szCs w:val="23"/>
+        </w:rPr>
+        <w:t xml:space="preserve"> del mismo. Los componentes de negocio implementan la lógica de negocio de la aplicación.</w:t>
+      </w:r>
+    </w:p>
+    <w:p>
+      <w:pPr>
+        <w:jc w:val="both"/>
+        <w:rPr>
+          <w:sz w:val="23"/>
+          <w:szCs w:val="23"/>
+        </w:rPr>
+      </w:pPr>
+      <w:r>
+        <w:rPr>
+          <w:i/>
+          <w:sz w:val="23"/>
+          <w:szCs w:val="23"/>
+        </w:rPr>
+        <w:t>Agente de servicios</w:t>
+      </w:r>
+      <w:r>
+        <w:rPr>
+          <w:i/>
+          <w:sz w:val="23"/>
+          <w:szCs w:val="23"/>
+        </w:rPr>
+        <w:t>:</w:t>
+      </w:r>
+      <w:r>
+        <w:rPr>
+          <w:sz w:val="23"/>
+          <w:szCs w:val="23"/>
+        </w:rPr>
+        <w:t xml:space="preserve"> Cuando un componente de negocio requiere el uso de la funcionalidad proporcionada por un servicio externo, tal vez sea necesario hacer uso de componentes que administren la semántica de la comunicación con dicho servicio. Por ejemplo, el componente de negocio de la aplicación comercial descrita anteriormente podría utilizar un agente de servicios para administrar la comunicación con el servicio de autorización de las tarjetas de crédito y utilizar un segundo agente de servicios para controlar las conversaciones con el </w:t>
+      </w:r>
+      <w:r>
+        <w:rPr>
+          <w:sz w:val="23"/>
+          <w:szCs w:val="23"/>
+        </w:rPr>
+        <w:lastRenderedPageBreak/>
+        <w:t>servicio de mensajería. Los agentes de servicios permiten aislar las particularidades de las llamadas de varios servicios desde aplicación y pueden pro</w:t>
+      </w:r>
+      <w:r>
+        <w:rPr>
+          <w:sz w:val="23"/>
+          <w:szCs w:val="23"/>
+        </w:rPr>
+        <w:t>porcionar servicios adicionales, como el mapeo del formato de los datos que expone el servicio al formato que quiere la aplicación.</w:t>
+      </w:r>
+    </w:p>
+    <w:p>
+      <w:pPr>
+        <w:jc w:val="both"/>
+        <w:rPr>
+          <w:sz w:val="23"/>
+          <w:szCs w:val="23"/>
+        </w:rPr>
+      </w:pPr>
+      <w:r>
+        <w:rPr>
+          <w:i/>
+          <w:sz w:val="23"/>
+          <w:szCs w:val="23"/>
+        </w:rPr>
+        <w:t>Interfaces de servicios</w:t>
+      </w:r>
+      <w:r>
+        <w:rPr>
+          <w:sz w:val="23"/>
+          <w:szCs w:val="23"/>
+        </w:rPr>
+        <w:t>: Para exponer lógica de negocios como un servicio, es necesario crear interfaces de servicios que sopórtenlos contratos de comunicación (comunicación basada en mensajes, formatos, protocolos, seguridad y excepciones, entre otros) que requieren los clientes. Por ejemplo, el servicio de autorización de tarjetas de crédito debe exponer una interfaz de servicios que describa la funcionalidad que ofrece el servicio, así como la semántica de comunicación requerida para llamar al mismo.</w:t>
+      </w:r>
+    </w:p>
+    <w:p>
+      <w:pPr>
+        <w:jc w:val="both"/>
+        <w:rPr>
+          <w:sz w:val="23"/>
+          <w:szCs w:val="23"/>
+        </w:rPr>
+      </w:pPr>
+      <w:r>
+        <w:rPr>
+          <w:i/>
+          <w:sz w:val="23"/>
+          <w:szCs w:val="23"/>
+        </w:rPr>
+        <w:t>Componente de acceso a datos</w:t>
+      </w:r>
+      <w:r>
+        <w:rPr>
+          <w:sz w:val="23"/>
+          <w:szCs w:val="23"/>
+        </w:rPr>
+        <w:t>: La mayoría de las aplicaciones y servicios necesitan obtener acceso al repositorio de datos en un momento determinado del proces</w:t>
+      </w:r>
+      <w:r>
+        <w:rPr>
+          <w:sz w:val="23"/>
+          <w:szCs w:val="23"/>
+        </w:rPr>
+        <w:t>o</w:t>
+      </w:r>
+      <w:r>
+        <w:rPr>
+          <w:sz w:val="23"/>
+          <w:szCs w:val="23"/>
+        </w:rPr>
+        <w:t xml:space="preserve"> de negocios, Por ejemplo</w:t>
+      </w:r>
+      <w:r>
+        <w:rPr>
+          <w:sz w:val="23"/>
+          <w:szCs w:val="23"/>
+        </w:rPr>
+        <w:t>, la aplicación necesita recuperar los datos de los productos de una base de datos para mostrar al usuario los detalles de los mismos, así como insertar dicha información en la base de datos cuando un usuario realiza un pedido. Por lo tanto, es razonable abstraer la lógica necesaria para obtener acceso a los datos (y la estructura como están almacenados</w:t>
+      </w:r>
+      <w:proofErr w:type="gramStart"/>
+      <w:r>
+        <w:rPr>
+          <w:sz w:val="23"/>
+          <w:szCs w:val="23"/>
+        </w:rPr>
+        <w:t>)en</w:t>
+      </w:r>
+      <w:proofErr w:type="gramEnd"/>
+      <w:r>
+        <w:rPr>
+          <w:sz w:val="23"/>
+          <w:szCs w:val="23"/>
+        </w:rPr>
+        <w:t xml:space="preserve"> una capa independiente de componentes de acceso a datos, ya que de este modo se centraliza la funcionalidad de acceso a datos y se facilita la configuración y mantenimiento de la misma. </w:t>
+      </w:r>
+    </w:p>
+    <w:p>
+      <w:pPr>
+        <w:jc w:val="both"/>
+        <w:rPr>
+          <w:sz w:val="23"/>
+          <w:szCs w:val="23"/>
+        </w:rPr>
+      </w:pPr>
+      <w:r>
+        <w:rPr>
+          <w:i/>
+          <w:sz w:val="23"/>
+          <w:szCs w:val="23"/>
+        </w:rPr>
+        <w:t xml:space="preserve">Entidades de negocio: </w:t>
+      </w:r>
+      <w:r>
+        <w:rPr>
+          <w:sz w:val="23"/>
+          <w:szCs w:val="23"/>
+        </w:rPr>
+        <w:t xml:space="preserve">La mayoría de las aplicaciones requieren el paso de datos entre distintos componentes. Por ejemplo, en una aplicación comercial es necesario pasar una lista de productos de los componentes de acceso a datos a los componentes de interfaz de usuario para que este pueda visualizar dicha lista. Los datos se utilizan para representar entidades de negocio del mundo real, como productos o pedidos. Las entidades de negocio que se utilizan de forma interna en la </w:t>
+      </w:r>
+      <w:r>
+        <w:rPr>
+          <w:sz w:val="23"/>
+          <w:szCs w:val="23"/>
+        </w:rPr>
+        <w:t>aplicación</w:t>
+      </w:r>
+      <w:r>
+        <w:rPr>
+          <w:sz w:val="23"/>
+          <w:szCs w:val="23"/>
+        </w:rPr>
+        <w:t xml:space="preserve"> suelen ser estructuras de datos, </w:t>
+      </w:r>
+      <w:proofErr w:type="spellStart"/>
+      <w:r>
+        <w:rPr>
+          <w:sz w:val="23"/>
+          <w:szCs w:val="23"/>
+        </w:rPr>
+        <w:t>DataSets</w:t>
+      </w:r>
+      <w:proofErr w:type="spellEnd"/>
+      <w:r>
+        <w:rPr>
+          <w:sz w:val="23"/>
+          <w:szCs w:val="23"/>
+        </w:rPr>
+        <w:t xml:space="preserve"> de ADO.NET,</w:t>
+      </w:r>
+      <w:r>
+        <w:rPr>
+          <w:sz w:val="23"/>
+          <w:szCs w:val="23"/>
+        </w:rPr>
+        <w:t xml:space="preserve"> </w:t>
+      </w:r>
+      <w:proofErr w:type="spellStart"/>
+      <w:r>
+        <w:rPr>
+          <w:sz w:val="23"/>
+          <w:szCs w:val="23"/>
+        </w:rPr>
+        <w:t>DataReader</w:t>
+      </w:r>
+      <w:proofErr w:type="spellEnd"/>
+      <w:r>
+        <w:rPr>
+          <w:sz w:val="23"/>
+          <w:szCs w:val="23"/>
+        </w:rPr>
+        <w:t xml:space="preserve"> o secuencias XML, aunque también se puede implementar utilizando clases personalizadas (patrón DTO)</w:t>
+      </w:r>
+      <w:r>
+        <w:rPr>
+          <w:sz w:val="23"/>
+          <w:szCs w:val="23"/>
+        </w:rPr>
+        <w:t xml:space="preserve"> que representa entidades del mundo real necesarias para la aplicación, como productos, pedidos, o clientes.</w:t>
+      </w:r>
+    </w:p>
+    <w:p>
+      <w:pPr>
+        <w:jc w:val="both"/>
+        <w:rPr>
+          <w:sz w:val="23"/>
+          <w:szCs w:val="23"/>
+        </w:rPr>
+      </w:pPr>
+      <w:r>
+        <w:rPr>
+          <w:i/>
+          <w:sz w:val="23"/>
+          <w:szCs w:val="23"/>
+        </w:rPr>
+        <w:t>Verticales de seguridad, administración operacional y comunicaciones:</w:t>
+      </w:r>
+      <w:r>
+        <w:rPr>
+          <w:sz w:val="23"/>
+          <w:szCs w:val="23"/>
+        </w:rPr>
+        <w:t xml:space="preserve"> La aplicación probablemente utilice también componentes para realizar la administración de excepciones, autorizar a los usuarios a que realicen tareas determinadas y comunicarse con otros servicios y aplicaciones. Aunque por su naturaleza de vertical influyen en cada una de las capas de la arquitectura, en la vista lógica y física de la arquitectura, Existen tres componentes de la capa de negocio que facilitan la implementación de cada una de estas verticales en esta capa, que es donde mayor impacto y uso tienen.</w:t>
+      </w:r>
+    </w:p>
+    <w:p>
+      <w:pPr>
+        <w:jc w:val="both"/>
+        <w:rPr>
+          <w:sz w:val="23"/>
+          <w:szCs w:val="23"/>
+        </w:rPr>
+      </w:pPr>
+      <w:r>
+        <w:rPr>
+          <w:sz w:val="23"/>
+          <w:szCs w:val="23"/>
+        </w:rPr>
+        <w:t xml:space="preserve">Cada servicio funcional y no-funcional de los identificados </w:t>
+      </w:r>
+      <w:r>
+        <w:rPr>
+          <w:sz w:val="23"/>
+          <w:szCs w:val="23"/>
+        </w:rPr>
+        <w:t xml:space="preserve">en la arquitectura tiene su propia arquitectura de 3 capas. Cada uno en estas tres capas, pueden incluir (según sus requerimientos) algunos de los componentes estándares incluidos en el diagrama anterior. Teniendo en cuenta esto. La figura 2 muestra el diagrama general de la arquitectura para </w:t>
+      </w:r>
+      <w:proofErr w:type="spellStart"/>
+      <w:r>
+        <w:rPr>
+          <w:sz w:val="23"/>
+          <w:szCs w:val="23"/>
+        </w:rPr>
+        <w:t>SilesWeb</w:t>
+      </w:r>
+      <w:proofErr w:type="spellEnd"/>
+      <w:r>
+        <w:rPr>
+          <w:sz w:val="23"/>
+          <w:szCs w:val="23"/>
+        </w:rPr>
+        <w:t>.</w:t>
+      </w:r>
+    </w:p>
+    <w:p>
+      <w:pPr>
+        <w:jc w:val="both"/>
+        <w:rPr>
+          <w:sz w:val="23"/>
+          <w:szCs w:val="23"/>
+        </w:rPr>
+      </w:pPr>
+    </w:p>
+    <w:p>
+      <w:pPr>
+        <w:pStyle w:val="Default"/>
+        <w:rPr>
+          <w:b/>
+          <w:bCs/>
+          <w:sz w:val="18"/>
+          <w:szCs w:val="18"/>
+        </w:rPr>
+      </w:pPr>
+      <w:r>
+        <w:rPr>
+          <w:b/>
+          <w:bCs/>
+          <w:sz w:val="18"/>
+          <w:szCs w:val="18"/>
+        </w:rPr>
+        <w:lastRenderedPageBreak/>
+        <w:t xml:space="preserve">Figura 2. Arquitectura general de </w:t>
+      </w:r>
+      <w:r>
+        <w:rPr>
+          <w:b/>
+          <w:bCs/>
+          <w:sz w:val="18"/>
+          <w:szCs w:val="18"/>
+        </w:rPr>
+        <w:t>SilesWeb</w:t>
+      </w:r>
+      <w:bookmarkStart w:id="0" w:name="_GoBack"/>
+      <w:bookmarkEnd w:id="0"/>
+      <w:r>
+        <w:rPr>
+          <w:b/>
+          <w:bCs/>
+          <w:sz w:val="18"/>
+          <w:szCs w:val="18"/>
+        </w:rPr>
+        <w:t xml:space="preserve"> </w:t>
+      </w:r>
+    </w:p>
+    <w:p>
+      <w:pPr>
+        <w:pStyle w:val="Default"/>
+        <w:rPr>
+          <w:b/>
+          <w:bCs/>
+          <w:sz w:val="18"/>
+          <w:szCs w:val="18"/>
+        </w:rPr>
+      </w:pPr>
+    </w:p>
+    <w:p>
+      <w:pPr>
+        <w:pStyle w:val="Default"/>
+        <w:rPr>
+          <w:sz w:val="18"/>
+          <w:szCs w:val="18"/>
+        </w:rPr>
+      </w:pPr>
+    </w:p>
+    <w:p>
+      <w:pPr>
+        <w:jc w:val="both"/>
+        <w:rPr>
+          <w:sz w:val="23"/>
+          <w:szCs w:val="23"/>
+        </w:rPr>
+      </w:pPr>
+    </w:p>
+    <w:p>
+      <w:pPr>
+        <w:jc w:val="both"/>
         <w:rPr>
           <w:sz w:val="23"/>
           <w:szCs w:val="23"/>
@@ -3762,6 +4469,62 @@
     <w:p>
       <w:pPr>
         <w:pStyle w:val="Prrafodelista"/>
+        <w:rPr>
+          <w:sz w:val="23"/>
+          <w:szCs w:val="23"/>
+        </w:rPr>
+      </w:pPr>
+    </w:p>
+    <w:p>
+      <w:pPr>
+        <w:pStyle w:val="Prrafodelista"/>
+        <w:numPr>
+          <w:ilvl w:val="0"/>
+          <w:numId w:val="1"/>
+        </w:numPr>
+        <w:rPr>
+          <w:sz w:val="23"/>
+          <w:szCs w:val="23"/>
+        </w:rPr>
+      </w:pPr>
+      <w:r>
+        <w:rPr>
+          <w:sz w:val="23"/>
+          <w:szCs w:val="23"/>
+        </w:rPr>
+        <w:t>OBJETIVO</w:t>
+      </w:r>
+    </w:p>
+    <w:p>
+      <w:pPr>
+        <w:rPr>
+          <w:sz w:val="23"/>
+          <w:szCs w:val="23"/>
+        </w:rPr>
+      </w:pPr>
+    </w:p>
+    <w:p>
+      <w:pPr>
+        <w:pStyle w:val="Prrafodelista"/>
+        <w:numPr>
+          <w:ilvl w:val="0"/>
+          <w:numId w:val="1"/>
+        </w:numPr>
+        <w:rPr>
+          <w:sz w:val="23"/>
+          <w:szCs w:val="23"/>
+        </w:rPr>
+      </w:pPr>
+      <w:r>
+        <w:rPr>
+          <w:sz w:val="23"/>
+          <w:szCs w:val="23"/>
+        </w:rPr>
+        <w:t>ALCANCE</w:t>
+      </w:r>
+    </w:p>
+    <w:p>
+      <w:pPr>
         <w:rPr>
           <w:sz w:val="23"/>
           <w:szCs w:val="23"/>
@@ -3875,7 +4638,7 @@
 </file>
 
 <file path=word/numbering.xml><?xml version="1.0" encoding="utf-8"?>
-<w:numbering xmlns:wpc="http://schemas.microsoft.com/office/word/2010/wordprocessingCanvas" xmlns:cx="http://schemas.microsoft.com/office/drawing/2014/chartex" xmlns:cx1="http://schemas.microsoft.com/office/drawing/2015/9/8/chartex" xmlns:cx2="http://schemas.microsoft.com/office/drawing/2015/10/21/chartex" xmlns:cx3="http://schemas.microsoft.com/office/drawing/2016/5/9/chartex" xmlns:cx4="http://schemas.microsoft.com/office/drawing/2016/5/10/chartex" xmlns:cx5="http://schemas.microsoft.com/office/drawing/2016/5/11/chartex" xmlns:cx6="http://schemas.microsoft.com/office/drawing/2016/5/12/chartex" xmlns:cx7="http://schemas.microsoft.com/office/drawing/2016/5/13/chartex" xmlns:cx8="http://schemas.microsoft.com/office/drawing/2016/5/14/chartex" xmlns:mc="http://schemas.openxmlformats.org/markup-compatibility/2006" xmlns:aink="http://schemas.microsoft.com/office/drawing/2016/ink" xmlns:am3d="http://schemas.microsoft.com/office/drawing/2017/model3d" xmlns:o="urn:schemas-microsoft-com:office:office" xmlns:oel="http://schemas.microsoft.com/office/2019/extlst" xmlns:r="http://schemas.openxmlformats.org/officeDocument/2006/relationships" xmlns:m="http://schemas.openxmlformats.org/officeDocument/2006/math" xmlns:v="urn:schemas-microsoft-com:vml" xmlns:wp14="http://schemas.microsoft.com/office/word/2010/wordprocessingDrawing" xmlns:wp="http://schemas.openxmlformats.org/drawingml/2006/wordprocessingDrawing" xmlns:w10="urn:schemas-microsoft-com:office:word" xmlns:w="http://schemas.openxmlformats.org/wordprocessingml/2006/main" xmlns:w14="http://schemas.microsoft.com/office/word/2010/wordml" xmlns:w15="http://schemas.microsoft.com/office/word/2012/wordml" xmlns:w16cex="http://schemas.microsoft.com/office/word/2018/wordml/cex" xmlns:w16cid="http://schemas.microsoft.com/office/word/2016/wordml/cid" xmlns:w16="http://schemas.microsoft.com/office/word/2018/wordml" xmlns:w16sdtdh="http://schemas.microsoft.com/office/word/2020/wordml/sdtdatahash" xmlns:w16se="http://schemas.microsoft.com/office/word/2015/wordml/symex" xmlns:wpg="http://schemas.microsoft.com/office/word/2010/wordprocessingGroup" xmlns:wpi="http://schemas.microsoft.com/office/word/2010/wordprocessingInk" xmlns:wne="http://schemas.microsoft.com/office/word/2006/wordml" xmlns:wps="http://schemas.microsoft.com/office/word/2010/wordprocessingShape" mc:Ignorable="w14 w15 w16se w16cid w16 w16cex w16sdtdh wp14">
+<w:numbering xmlns:wpc="http://schemas.microsoft.com/office/word/2010/wordprocessingCanvas" xmlns:mc="http://schemas.openxmlformats.org/markup-compatibility/2006" xmlns:o="urn:schemas-microsoft-com:office:office" xmlns:r="http://schemas.openxmlformats.org/officeDocument/2006/relationships" xmlns:m="http://schemas.openxmlformats.org/officeDocument/2006/math" xmlns:v="urn:schemas-microsoft-com:vml" xmlns:wp14="http://schemas.microsoft.com/office/word/2010/wordprocessingDrawing" xmlns:wp="http://schemas.openxmlformats.org/drawingml/2006/wordprocessingDrawing" xmlns:w10="urn:schemas-microsoft-com:office:word" xmlns:w="http://schemas.openxmlformats.org/wordprocessingml/2006/main" xmlns:w14="http://schemas.microsoft.com/office/word/2010/wordml" xmlns:w15="http://schemas.microsoft.com/office/word/2012/wordml" xmlns:wpg="http://schemas.microsoft.com/office/word/2010/wordprocessingGroup" xmlns:wpi="http://schemas.microsoft.com/office/word/2010/wordprocessingInk" xmlns:wne="http://schemas.microsoft.com/office/word/2006/wordml" xmlns:wps="http://schemas.microsoft.com/office/word/2010/wordprocessingShape" mc:Ignorable="w14 w15 wp14">
   <w:abstractNum w:abstractNumId="0" w15:restartNumberingAfterBreak="0">
     <w:nsid w:val="06047A4D"/>
     <w:multiLevelType w:val="hybridMultilevel"/>
@@ -3965,14 +4728,14 @@
       </w:pPr>
     </w:lvl>
   </w:abstractNum>
-  <w:num w:numId="1" w16cid:durableId="708337692">
+  <w:num w:numId="1">
     <w:abstractNumId w:val="0"/>
   </w:num>
 </w:numbering>
 </file>
 
 <file path=word/styles.xml><?xml version="1.0" encoding="utf-8"?>
-<w:styles xmlns:mc="http://schemas.openxmlformats.org/markup-compatibility/2006" xmlns:r="http://schemas.openxmlformats.org/officeDocument/2006/relationships" xmlns:w="http://schemas.openxmlformats.org/wordprocessingml/2006/main" xmlns:w14="http://schemas.microsoft.com/office/word/2010/wordml" xmlns:w15="http://schemas.microsoft.com/office/word/2012/wordml" xmlns:w16cex="http://schemas.microsoft.com/office/word/2018/wordml/cex" xmlns:w16cid="http://schemas.microsoft.com/office/word/2016/wordml/cid" xmlns:w16="http://schemas.microsoft.com/office/word/2018/wordml" xmlns:w16sdtdh="http://schemas.microsoft.com/office/word/2020/wordml/sdtdatahash" xmlns:w16se="http://schemas.microsoft.com/office/word/2015/wordml/symex" mc:Ignorable="w14 w15 w16se w16cid w16 w16cex w16sdtdh">
+<w:styles xmlns:mc="http://schemas.openxmlformats.org/markup-compatibility/2006" xmlns:r="http://schemas.openxmlformats.org/officeDocument/2006/relationships" xmlns:w="http://schemas.openxmlformats.org/wordprocessingml/2006/main" xmlns:w14="http://schemas.microsoft.com/office/word/2010/wordml" xmlns:w15="http://schemas.microsoft.com/office/word/2012/wordml" mc:Ignorable="w14 w15">
   <w:docDefaults>
     <w:rPrDefault>
       <w:rPr>
@@ -3988,7 +4751,7 @@
       </w:pPr>
     </w:pPrDefault>
   </w:docDefaults>
-  <w:latentStyles w:defLockedState="0" w:defUIPriority="99" w:defSemiHidden="0" w:defUnhideWhenUsed="0" w:defQFormat="0" w:count="376">
+  <w:latentStyles w:defLockedState="0" w:defUIPriority="99" w:defSemiHidden="0" w:defUnhideWhenUsed="0" w:defQFormat="0" w:count="371">
     <w:lsdException w:name="Normal" w:uiPriority="0" w:qFormat="1"/>
     <w:lsdException w:name="heading 1" w:uiPriority="9" w:qFormat="1"/>
     <w:lsdException w:name="heading 2" w:semiHidden="1" w:uiPriority="9" w:unhideWhenUsed="1" w:qFormat="1"/>
@@ -4094,6 +4857,7 @@
     <w:lsdException w:name="HTML Sample" w:semiHidden="1" w:unhideWhenUsed="1"/>
     <w:lsdException w:name="HTML Typewriter" w:semiHidden="1" w:unhideWhenUsed="1"/>
     <w:lsdException w:name="HTML Variable" w:semiHidden="1" w:unhideWhenUsed="1"/>
+    <w:lsdException w:name="Normal Table" w:semiHidden="1" w:unhideWhenUsed="1"/>
     <w:lsdException w:name="annotation subject" w:semiHidden="1" w:unhideWhenUsed="1"/>
     <w:lsdException w:name="No List" w:semiHidden="1" w:unhideWhenUsed="1"/>
     <w:lsdException w:name="Outline List 1" w:semiHidden="1" w:unhideWhenUsed="1"/>
@@ -4136,8 +4900,11 @@
     <w:lsdException w:name="Table Contemporary" w:semiHidden="1" w:unhideWhenUsed="1"/>
     <w:lsdException w:name="Table Elegant" w:semiHidden="1" w:unhideWhenUsed="1"/>
     <w:lsdException w:name="Table Professional" w:semiHidden="1" w:unhideWhenUsed="1"/>
+    <w:lsdException w:name="Table Subtle 1" w:semiHidden="1" w:unhideWhenUsed="1"/>
     <w:lsdException w:name="Table Subtle 2" w:semiHidden="1" w:unhideWhenUsed="1"/>
     <w:lsdException w:name="Table Web 1" w:semiHidden="1" w:unhideWhenUsed="1"/>
+    <w:lsdException w:name="Table Web 2" w:semiHidden="1" w:unhideWhenUsed="1"/>
+    <w:lsdException w:name="Table Web 3" w:semiHidden="1" w:unhideWhenUsed="1"/>
     <w:lsdException w:name="Balloon Text" w:semiHidden="1" w:unhideWhenUsed="1"/>
     <w:lsdException w:name="Table Grid" w:uiPriority="39"/>
     <w:lsdException w:name="Table Theme" w:semiHidden="1" w:unhideWhenUsed="1"/>
@@ -4356,11 +5123,6 @@
     <w:lsdException w:name="List Table 5 Dark Accent 6" w:uiPriority="50"/>
     <w:lsdException w:name="List Table 6 Colorful Accent 6" w:uiPriority="51"/>
     <w:lsdException w:name="List Table 7 Colorful Accent 6" w:uiPriority="52"/>
-    <w:lsdException w:name="Mention" w:semiHidden="1" w:unhideWhenUsed="1"/>
-    <w:lsdException w:name="Smart Hyperlink" w:semiHidden="1" w:unhideWhenUsed="1"/>
-    <w:lsdException w:name="Hashtag" w:semiHidden="1" w:unhideWhenUsed="1"/>
-    <w:lsdException w:name="Unresolved Mention" w:semiHidden="1" w:unhideWhenUsed="1"/>
-    <w:lsdException w:name="Smart Link" w:semiHidden="1" w:unhideWhenUsed="1"/>
   </w:latentStyles>
   <w:style w:type="paragraph" w:default="1" w:styleId="Normal">
     <w:name w:val="Normal"/>
@@ -4403,6 +5165,22 @@
       <w:ind w:left="720"/>
       <w:contextualSpacing/>
     </w:pPr>
+  </w:style>
+  <w:style w:type="paragraph" w:customStyle="1" w:styleId="Default">
+    <w:name w:val="Default"/>
+    <w:rsid w:val="004267BA"/>
+    <w:pPr>
+      <w:autoSpaceDE w:val="0"/>
+      <w:autoSpaceDN w:val="0"/>
+      <w:adjustRightInd w:val="0"/>
+      <w:spacing w:after="0" w:line="240" w:lineRule="auto"/>
+    </w:pPr>
+    <w:rPr>
+      <w:rFonts w:ascii="Arial" w:hAnsi="Arial" w:cs="Arial"/>
+      <w:color w:val="000000"/>
+      <w:sz w:val="24"/>
+      <w:szCs w:val="24"/>
+    </w:rPr>
   </w:style>
 </w:styles>
 </file>

</xml_diff>